<commit_message>
advanced report + histogram of matrices
</commit_message>
<xml_diff>
--- a/Rapport.docx
+++ b/Rapport.docx
@@ -1,6 +1,6 @@
 
 <file path=word/document.xml><?xml version="1.0" encoding="utf-8"?>
-<w:document xmlns:wpc="http://schemas.microsoft.com/office/word/2010/wordprocessingCanvas" xmlns:cx="http://schemas.microsoft.com/office/drawing/2014/chartex" xmlns:mc="http://schemas.openxmlformats.org/markup-compatibility/2006" xmlns:o="urn:schemas-microsoft-com:office:office" xmlns:r="http://schemas.openxmlformats.org/officeDocument/2006/relationships" xmlns:m="http://schemas.openxmlformats.org/officeDocument/2006/math" xmlns:v="urn:schemas-microsoft-com:vml" xmlns:wp14="http://schemas.microsoft.com/office/word/2010/wordprocessingDrawing" xmlns:wp="http://schemas.openxmlformats.org/drawingml/2006/wordprocessingDrawing" xmlns:w10="urn:schemas-microsoft-com:office:word" xmlns:w="http://schemas.openxmlformats.org/wordprocessingml/2006/main" xmlns:w14="http://schemas.microsoft.com/office/word/2010/wordml" xmlns:w15="http://schemas.microsoft.com/office/word/2012/wordml" xmlns:w16se="http://schemas.microsoft.com/office/word/2015/wordml/symex" xmlns:wpg="http://schemas.microsoft.com/office/word/2010/wordprocessingGroup" xmlns:wpi="http://schemas.microsoft.com/office/word/2010/wordprocessingInk" xmlns:wne="http://schemas.microsoft.com/office/word/2006/wordml" xmlns:wps="http://schemas.microsoft.com/office/word/2010/wordprocessingShape" mc:Ignorable="w14 w15 w16se wp14">
+<w:document xmlns:wpc="http://schemas.microsoft.com/office/word/2010/wordprocessingCanvas" xmlns:cx="http://schemas.microsoft.com/office/drawing/2014/chartex" xmlns:cx1="http://schemas.microsoft.com/office/drawing/2015/9/8/chartex" xmlns:mc="http://schemas.openxmlformats.org/markup-compatibility/2006" xmlns:o="urn:schemas-microsoft-com:office:office" xmlns:r="http://schemas.openxmlformats.org/officeDocument/2006/relationships" xmlns:m="http://schemas.openxmlformats.org/officeDocument/2006/math" xmlns:v="urn:schemas-microsoft-com:vml" xmlns:wp14="http://schemas.microsoft.com/office/word/2010/wordprocessingDrawing" xmlns:wp="http://schemas.openxmlformats.org/drawingml/2006/wordprocessingDrawing" xmlns:w10="urn:schemas-microsoft-com:office:word" xmlns:w="http://schemas.openxmlformats.org/wordprocessingml/2006/main" xmlns:w14="http://schemas.microsoft.com/office/word/2010/wordml" xmlns:w15="http://schemas.microsoft.com/office/word/2012/wordml" xmlns:w16se="http://schemas.microsoft.com/office/word/2015/wordml/symex" xmlns:wpg="http://schemas.microsoft.com/office/word/2010/wordprocessingGroup" xmlns:wpi="http://schemas.microsoft.com/office/word/2010/wordprocessingInk" xmlns:wne="http://schemas.microsoft.com/office/word/2006/wordml" xmlns:wps="http://schemas.microsoft.com/office/word/2010/wordprocessingShape" mc:Ignorable="w14 w15 w16se wp14">
   <w:body>
     <w:p>
       <w:pPr>
@@ -12,6 +12,7 @@
       <w:r>
         <w:rPr>
           <w:noProof/>
+          <w:lang w:eastAsia="fr-FR"/>
         </w:rPr>
         <w:drawing>
           <wp:inline distT="0" distB="0" distL="0" distR="0" wp14:anchorId="42334A09" wp14:editId="44AC00B1">
@@ -312,14 +313,29 @@
       <w:pPr>
         <w:spacing w:after="0"/>
         <w:jc w:val="both"/>
-      </w:pPr>
-      <w:r>
-        <w:t xml:space="preserve">GitHub : </w:t>
+        <w:rPr>
+          <w:lang w:val="en-GB"/>
+        </w:rPr>
+      </w:pPr>
+      <w:proofErr w:type="gramStart"/>
+      <w:r>
+        <w:rPr>
+          <w:lang w:val="en-GB"/>
+        </w:rPr>
+        <w:t>GitHub :</w:t>
+      </w:r>
+      <w:proofErr w:type="gramEnd"/>
+      <w:r>
+        <w:rPr>
+          <w:lang w:val="en-GB"/>
+        </w:rPr>
+        <w:t xml:space="preserve"> </w:t>
       </w:r>
       <w:hyperlink r:id="rId9" w:history="1">
         <w:r>
           <w:rPr>
             <w:rStyle w:val="Lienhypertexte"/>
+            <w:lang w:val="en-GB"/>
           </w:rPr>
           <w:t>https://github.com/Jonas1312/CommunityDetection</w:t>
         </w:r>
@@ -329,6 +345,9 @@
       <w:pPr>
         <w:spacing w:after="0"/>
         <w:jc w:val="both"/>
+        <w:rPr>
+          <w:lang w:val="en-GB"/>
+        </w:rPr>
       </w:pPr>
     </w:p>
     <w:p>
@@ -338,9 +357,13 @@
           <w:color w:val="2E74B5" w:themeColor="accent1" w:themeShade="BF"/>
           <w:sz w:val="32"/>
           <w:szCs w:val="32"/>
-        </w:rPr>
-      </w:pPr>
-      <w:r>
+          <w:lang w:val="en-GB"/>
+        </w:rPr>
+      </w:pPr>
+      <w:r>
+        <w:rPr>
+          <w:lang w:val="en-GB"/>
+        </w:rPr>
         <w:br w:type="page"/>
       </w:r>
     </w:p>
@@ -1732,6 +1755,7 @@
       <w:r>
         <w:rPr>
           <w:noProof/>
+          <w:lang w:eastAsia="fr-FR"/>
         </w:rPr>
         <w:drawing>
           <wp:inline distT="0" distB="0" distL="0" distR="0" wp14:anchorId="7C4A0A61" wp14:editId="77D39EB0">
@@ -1796,6 +1820,7 @@
       <w:r>
         <w:rPr>
           <w:noProof/>
+          <w:lang w:eastAsia="fr-FR"/>
         </w:rPr>
         <w:drawing>
           <wp:inline distT="0" distB="0" distL="0" distR="0" wp14:anchorId="15C72AA7" wp14:editId="661E5C73">
@@ -1877,6 +1902,7 @@
       <w:r>
         <w:rPr>
           <w:noProof/>
+          <w:lang w:eastAsia="fr-FR"/>
         </w:rPr>
         <w:drawing>
           <wp:inline distT="0" distB="0" distL="0" distR="0" wp14:anchorId="53AB14FA" wp14:editId="3583129B">
@@ -1964,6 +1990,7 @@
       <w:r>
         <w:rPr>
           <w:noProof/>
+          <w:lang w:eastAsia="fr-FR"/>
         </w:rPr>
         <w:lastRenderedPageBreak/>
         <w:drawing>
@@ -2026,6 +2053,7 @@
       <w:r>
         <w:rPr>
           <w:noProof/>
+          <w:lang w:eastAsia="fr-FR"/>
         </w:rPr>
         <w:drawing>
           <wp:inline distT="0" distB="0" distL="0" distR="0" wp14:anchorId="3762F2B1" wp14:editId="3C73F5EB">
@@ -3612,6 +3640,7 @@
       <w:r>
         <w:rPr>
           <w:noProof/>
+          <w:lang w:eastAsia="fr-FR"/>
         </w:rPr>
         <w:drawing>
           <wp:inline distT="0" distB="0" distL="0" distR="0">
@@ -3748,6 +3777,7 @@
       <w:r>
         <w:rPr>
           <w:noProof/>
+          <w:lang w:eastAsia="fr-FR"/>
         </w:rPr>
         <w:drawing>
           <wp:inline distT="0" distB="0" distL="0" distR="0" wp14:anchorId="047F7AD4" wp14:editId="3D65CAC9">
@@ -3788,6 +3818,7 @@
       <w:r>
         <w:rPr>
           <w:noProof/>
+          <w:lang w:eastAsia="fr-FR"/>
         </w:rPr>
         <w:drawing>
           <wp:inline distT="0" distB="0" distL="0" distR="0" wp14:anchorId="4D51D417" wp14:editId="1D495107">
@@ -3913,6 +3944,7 @@
       <w:r>
         <w:rPr>
           <w:noProof/>
+          <w:lang w:eastAsia="fr-FR"/>
         </w:rPr>
         <w:drawing>
           <wp:inline distT="0" distB="0" distL="0" distR="0" wp14:anchorId="4F25A771" wp14:editId="7A9BD32E">
@@ -4018,25 +4050,1050 @@
       <w:bookmarkEnd w:id="6"/>
     </w:p>
     <w:p>
-      <w:r>
-        <w:t>Matrices utilisées, explication</w:t>
-      </w:r>
-      <w:r>
-        <w:t xml:space="preserve"> du </w:t>
+      <w:bookmarkStart w:id="7" w:name="_Toc477022847"/>
+      <w:r>
+        <w:t>Les algorithmes spectraux de détection de communautés permettent de créer un partitionnement d’un graph en c</w:t>
+      </w:r>
+      <w:r>
+        <w:t>ommunautés en temps polynomial. Ces algorithmes se basent sur une méthode de classification non supervisée appliquée sur les vecteurs propres d’une matrice d’affinité définie à partir de la matrice d’adjacence.</w:t>
+      </w:r>
+    </w:p>
+    <w:p>
+      <w:r>
+        <w:t>On choisit donc</w:t>
+      </w:r>
+      <w:r>
+        <w:t xml:space="preserve"> une matrice d’affinité définie à partir de la matrice d’adjacence du graph.</w:t>
+      </w:r>
+      <w:r>
+        <w:t xml:space="preserve"> Nous étudierons la matrice </w:t>
       </w:r>
       <w:proofErr w:type="spellStart"/>
       <w:r>
-        <w:t>clustering</w:t>
+        <w:t>laplacienne</w:t>
       </w:r>
       <w:proofErr w:type="spellEnd"/>
       <w:r>
-        <w:t xml:space="preserve"> spectral</w:t>
-      </w:r>
-      <w:r>
-        <w:t xml:space="preserve">, histogramme valeurs propre, </w:t>
+        <w:t>, la matrice de modularité, la matrice de Bethe-Hess et la matrice de modularité.</w:t>
+      </w:r>
+      <w:r>
+        <w:t xml:space="preserve"> </w:t>
+      </w:r>
+      <w:r>
+        <w:t>Les valeurs propres de ces matrices sont regroupées autour d’une valeur, sauf les K plus grandes (pour les matrices d’adjacence ou de modularité) ou les K plus petite (pour les matrices de Laplace ou de Bethe-Hess), K étant le nombre de communautés dans le graphe.</w:t>
+      </w:r>
+    </w:p>
+    <w:p>
+      <w:r>
+        <w:rPr>
+          <w:noProof/>
+          <w:lang w:eastAsia="fr-FR"/>
+        </w:rPr>
+        <w:lastRenderedPageBreak/>
+        <w:drawing>
+          <wp:inline distT="0" distB="0" distL="0" distR="0">
+            <wp:extent cx="5760720" cy="4320540"/>
+            <wp:effectExtent l="0" t="0" r="0" b="3810"/>
+            <wp:docPr id="11" name="Image 11" descr="histogram_eigenvalues"/>
+            <wp:cNvGraphicFramePr>
+              <a:graphicFrameLocks xmlns:a="http://schemas.openxmlformats.org/drawingml/2006/main" noChangeAspect="1"/>
+            </wp:cNvGraphicFramePr>
+            <a:graphic xmlns:a="http://schemas.openxmlformats.org/drawingml/2006/main">
+              <a:graphicData uri="http://schemas.openxmlformats.org/drawingml/2006/picture">
+                <pic:pic xmlns:pic="http://schemas.openxmlformats.org/drawingml/2006/picture">
+                  <pic:nvPicPr>
+                    <pic:cNvPr id="0" name="Picture 1" descr="histogram_eigenvalues"/>
+                    <pic:cNvPicPr>
+                      <a:picLocks noChangeAspect="1" noChangeArrowheads="1"/>
+                    </pic:cNvPicPr>
+                  </pic:nvPicPr>
+                  <pic:blipFill>
+                    <a:blip r:embed="rId19">
+                      <a:extLst>
+                        <a:ext uri="{28A0092B-C50C-407E-A947-70E740481C1C}">
+                          <a14:useLocalDpi xmlns:a14="http://schemas.microsoft.com/office/drawing/2010/main" val="0"/>
+                        </a:ext>
+                      </a:extLst>
+                    </a:blip>
+                    <a:srcRect/>
+                    <a:stretch>
+                      <a:fillRect/>
+                    </a:stretch>
+                  </pic:blipFill>
+                  <pic:spPr bwMode="auto">
+                    <a:xfrm>
+                      <a:off x="0" y="0"/>
+                      <a:ext cx="5760720" cy="4320540"/>
+                    </a:xfrm>
+                    <a:prstGeom prst="rect">
+                      <a:avLst/>
+                    </a:prstGeom>
+                    <a:noFill/>
+                    <a:ln>
+                      <a:noFill/>
+                    </a:ln>
+                  </pic:spPr>
+                </pic:pic>
+              </a:graphicData>
+            </a:graphic>
+          </wp:inline>
+        </w:drawing>
+      </w:r>
+      <w:r>
+        <w:t>On forme alors la matrice X avec les K vecteurs propres associés à ces K vecteurs propres :</w:t>
+      </w:r>
+    </w:p>
+    <w:p>
+      <m:oMathPara>
+        <m:oMath>
+          <m:r>
+            <w:rPr>
+              <w:rFonts w:ascii="Cambria Math" w:hAnsi="Cambria Math"/>
+            </w:rPr>
+            <m:t>X=[</m:t>
+          </m:r>
+          <m:m>
+            <m:mPr>
+              <m:mcs>
+                <m:mc>
+                  <m:mcPr>
+                    <m:count m:val="3"/>
+                    <m:mcJc m:val="center"/>
+                  </m:mcPr>
+                </m:mc>
+              </m:mcs>
+              <m:ctrlPr>
+                <w:rPr>
+                  <w:rFonts w:ascii="Cambria Math" w:hAnsi="Cambria Math"/>
+                  <w:i/>
+                </w:rPr>
+              </m:ctrlPr>
+            </m:mPr>
+            <m:mr>
+              <m:e>
+                <m:sSub>
+                  <m:sSubPr>
+                    <m:ctrlPr>
+                      <w:rPr>
+                        <w:rFonts w:ascii="Cambria Math" w:hAnsi="Cambria Math"/>
+                        <w:i/>
+                      </w:rPr>
+                    </m:ctrlPr>
+                  </m:sSubPr>
+                  <m:e>
+                    <m:r>
+                      <w:rPr>
+                        <w:rFonts w:ascii="Cambria Math" w:hAnsi="Cambria Math"/>
+                      </w:rPr>
+                      <m:t>v</m:t>
+                    </m:r>
+                  </m:e>
+                  <m:sub>
+                    <m:r>
+                      <w:rPr>
+                        <w:rFonts w:ascii="Cambria Math" w:hAnsi="Cambria Math"/>
+                      </w:rPr>
+                      <m:t>1</m:t>
+                    </m:r>
+                  </m:sub>
+                </m:sSub>
+              </m:e>
+              <m:e>
+                <m:r>
+                  <w:rPr>
+                    <w:rFonts w:ascii="Cambria Math" w:hAnsi="Cambria Math"/>
+                  </w:rPr>
+                  <m:t>…</m:t>
+                </m:r>
+              </m:e>
+              <m:e>
+                <m:sSub>
+                  <m:sSubPr>
+                    <m:ctrlPr>
+                      <w:rPr>
+                        <w:rFonts w:ascii="Cambria Math" w:hAnsi="Cambria Math"/>
+                        <w:i/>
+                      </w:rPr>
+                    </m:ctrlPr>
+                  </m:sSubPr>
+                  <m:e>
+                    <m:r>
+                      <w:rPr>
+                        <w:rFonts w:ascii="Cambria Math" w:hAnsi="Cambria Math"/>
+                      </w:rPr>
+                      <m:t>v</m:t>
+                    </m:r>
+                  </m:e>
+                  <m:sub>
+                    <m:r>
+                      <w:rPr>
+                        <w:rFonts w:ascii="Cambria Math" w:hAnsi="Cambria Math"/>
+                      </w:rPr>
+                      <m:t>K</m:t>
+                    </m:r>
+                  </m:sub>
+                </m:sSub>
+              </m:e>
+            </m:mr>
+          </m:m>
+          <m:r>
+            <w:rPr>
+              <w:rFonts w:ascii="Cambria Math" w:hAnsi="Cambria Math"/>
+            </w:rPr>
+            <m:t xml:space="preserve"> ]</m:t>
+          </m:r>
+        </m:oMath>
+      </m:oMathPara>
+    </w:p>
+    <w:p>
+      <w:r>
+        <w:t>On applique alors une méthode de classification non supervisés. Dans notre projet, nous utilisons la méthode la plus répandue dans la littérature : la méthode des K-moyennes. Il est cependant possible d’utiliser un autre algorithme.</w:t>
+      </w:r>
+    </w:p>
+    <w:p>
+      <w:r>
+        <w:rPr>
+          <w:noProof/>
+          <w:lang w:eastAsia="fr-FR"/>
+        </w:rPr>
+        <w:lastRenderedPageBreak/>
+        <w:drawing>
+          <wp:inline distT="0" distB="0" distL="0" distR="0">
+            <wp:extent cx="5760720" cy="4320540"/>
+            <wp:effectExtent l="0" t="0" r="0" b="3810"/>
+            <wp:docPr id="6" name="Image 6" descr="Kmeans"/>
+            <wp:cNvGraphicFramePr>
+              <a:graphicFrameLocks xmlns:a="http://schemas.openxmlformats.org/drawingml/2006/main" noChangeAspect="1"/>
+            </wp:cNvGraphicFramePr>
+            <a:graphic xmlns:a="http://schemas.openxmlformats.org/drawingml/2006/main">
+              <a:graphicData uri="http://schemas.openxmlformats.org/drawingml/2006/picture">
+                <pic:pic xmlns:pic="http://schemas.openxmlformats.org/drawingml/2006/picture">
+                  <pic:nvPicPr>
+                    <pic:cNvPr id="0" name="Picture 2" descr="Kmeans"/>
+                    <pic:cNvPicPr>
+                      <a:picLocks noChangeAspect="1" noChangeArrowheads="1"/>
+                    </pic:cNvPicPr>
+                  </pic:nvPicPr>
+                  <pic:blipFill>
+                    <a:blip r:embed="rId20">
+                      <a:extLst>
+                        <a:ext uri="{28A0092B-C50C-407E-A947-70E740481C1C}">
+                          <a14:useLocalDpi xmlns:a14="http://schemas.microsoft.com/office/drawing/2010/main" val="0"/>
+                        </a:ext>
+                      </a:extLst>
+                    </a:blip>
+                    <a:srcRect/>
+                    <a:stretch>
+                      <a:fillRect/>
+                    </a:stretch>
+                  </pic:blipFill>
+                  <pic:spPr bwMode="auto">
+                    <a:xfrm>
+                      <a:off x="0" y="0"/>
+                      <a:ext cx="5760720" cy="4320540"/>
+                    </a:xfrm>
+                    <a:prstGeom prst="rect">
+                      <a:avLst/>
+                    </a:prstGeom>
+                    <a:noFill/>
+                    <a:ln>
+                      <a:noFill/>
+                    </a:ln>
+                  </pic:spPr>
+                </pic:pic>
+              </a:graphicData>
+            </a:graphic>
+          </wp:inline>
+        </w:drawing>
+      </w:r>
+    </w:p>
+    <w:p>
+      <w:r>
+        <w:t>Les lignes de X étant maintenant classées en K communautés, on associe au sommet n du graphe à la communauté correspondant à la n</w:t>
+      </w:r>
+      <w:r>
+        <w:rPr>
+          <w:vertAlign w:val="superscript"/>
+        </w:rPr>
+        <w:t>ième</w:t>
+      </w:r>
+      <w:r>
+        <w:t xml:space="preserve"> ligne de X.</w:t>
+      </w:r>
+    </w:p>
+    <w:p>
+      <w:pPr>
+        <w:pStyle w:val="Titre1"/>
+      </w:pPr>
+      <w:r>
+        <w:t>Choix de la matrice d’affinité</w:t>
+      </w:r>
+    </w:p>
+    <w:p>
+      <w:r>
+        <w:t>La littérature propose plusieurs formes de matrices d’affinité pour les algorithmes spectra</w:t>
+      </w:r>
+      <w:r>
+        <w:t xml:space="preserve">ux. Nous étudierons la matrice </w:t>
       </w:r>
       <w:proofErr w:type="spellStart"/>
       <w:r>
+        <w:t>l</w:t>
+      </w:r>
+      <w:r>
+        <w:t>aplacienne</w:t>
+      </w:r>
+      <w:proofErr w:type="spellEnd"/>
+      <w:r>
+        <w:t>, la matrice de modularité, la matrice de Bethe-Hess et la matrice d’adjacence.</w:t>
+      </w:r>
+    </w:p>
+    <w:p>
+      <w:pPr>
+        <w:pStyle w:val="Titre2"/>
+      </w:pPr>
+      <w:r>
+        <w:t xml:space="preserve">Matrice </w:t>
+      </w:r>
+      <w:proofErr w:type="spellStart"/>
+      <w:r>
+        <w:t>l</w:t>
+      </w:r>
+      <w:r>
+        <w:t>aplacienne</w:t>
+      </w:r>
+      <w:proofErr w:type="spellEnd"/>
+    </w:p>
+    <w:p>
+      <w:r>
+        <w:t xml:space="preserve">La matrice </w:t>
+      </w:r>
+      <w:proofErr w:type="spellStart"/>
+      <w:r>
+        <w:t>l</w:t>
+      </w:r>
+      <w:r>
+        <w:t>aplacienne</w:t>
+      </w:r>
+      <w:proofErr w:type="spellEnd"/>
+      <w:r>
+        <w:t xml:space="preserve"> est définie par :</w:t>
+      </w:r>
+    </w:p>
+    <w:p>
+      <m:oMathPara>
+        <m:oMath>
+          <m:r>
+            <w:rPr>
+              <w:rFonts w:ascii="Cambria Math" w:hAnsi="Cambria Math"/>
+            </w:rPr>
+            <m:t>L</m:t>
+          </m:r>
+          <m:d>
+            <m:dPr>
+              <m:ctrlPr>
+                <w:rPr>
+                  <w:rFonts w:ascii="Cambria Math" w:hAnsi="Cambria Math"/>
+                  <w:i/>
+                </w:rPr>
+              </m:ctrlPr>
+            </m:dPr>
+            <m:e>
+              <m:r>
+                <w:rPr>
+                  <w:rFonts w:ascii="Cambria Math" w:hAnsi="Cambria Math"/>
+                </w:rPr>
+                <m:t>A</m:t>
+              </m:r>
+            </m:e>
+          </m:d>
+          <m:r>
+            <w:rPr>
+              <w:rFonts w:ascii="Cambria Math" w:hAnsi="Cambria Math"/>
+            </w:rPr>
+            <m:t>=I-</m:t>
+          </m:r>
+          <m:sSup>
+            <m:sSupPr>
+              <m:ctrlPr>
+                <w:rPr>
+                  <w:rFonts w:ascii="Cambria Math" w:hAnsi="Cambria Math"/>
+                  <w:i/>
+                </w:rPr>
+              </m:ctrlPr>
+            </m:sSupPr>
+            <m:e>
+              <m:r>
+                <w:rPr>
+                  <w:rFonts w:ascii="Cambria Math" w:hAnsi="Cambria Math"/>
+                </w:rPr>
+                <m:t>D</m:t>
+              </m:r>
+            </m:e>
+            <m:sup>
+              <m:r>
+                <w:rPr>
+                  <w:rFonts w:ascii="Cambria Math" w:hAnsi="Cambria Math"/>
+                </w:rPr>
+                <m:t>-</m:t>
+              </m:r>
+              <m:f>
+                <m:fPr>
+                  <m:ctrlPr>
+                    <w:rPr>
+                      <w:rFonts w:ascii="Cambria Math" w:hAnsi="Cambria Math"/>
+                      <w:i/>
+                    </w:rPr>
+                  </m:ctrlPr>
+                </m:fPr>
+                <m:num>
+                  <m:r>
+                    <w:rPr>
+                      <w:rFonts w:ascii="Cambria Math" w:hAnsi="Cambria Math"/>
+                    </w:rPr>
+                    <m:t>1</m:t>
+                  </m:r>
+                </m:num>
+                <m:den>
+                  <m:r>
+                    <w:rPr>
+                      <w:rFonts w:ascii="Cambria Math" w:hAnsi="Cambria Math"/>
+                    </w:rPr>
+                    <m:t>2</m:t>
+                  </m:r>
+                </m:den>
+              </m:f>
+            </m:sup>
+          </m:sSup>
+          <m:r>
+            <w:rPr>
+              <w:rFonts w:ascii="Cambria Math" w:hAnsi="Cambria Math"/>
+            </w:rPr>
+            <m:t xml:space="preserve"> . A . </m:t>
+          </m:r>
+          <m:sSup>
+            <m:sSupPr>
+              <m:ctrlPr>
+                <w:rPr>
+                  <w:rFonts w:ascii="Cambria Math" w:hAnsi="Cambria Math"/>
+                  <w:i/>
+                </w:rPr>
+              </m:ctrlPr>
+            </m:sSupPr>
+            <m:e>
+              <m:r>
+                <w:rPr>
+                  <w:rFonts w:ascii="Cambria Math" w:hAnsi="Cambria Math"/>
+                </w:rPr>
+                <m:t>D</m:t>
+              </m:r>
+            </m:e>
+            <m:sup>
+              <m:r>
+                <w:rPr>
+                  <w:rFonts w:ascii="Cambria Math" w:hAnsi="Cambria Math"/>
+                </w:rPr>
+                <m:t>-</m:t>
+              </m:r>
+              <m:f>
+                <m:fPr>
+                  <m:ctrlPr>
+                    <w:rPr>
+                      <w:rFonts w:ascii="Cambria Math" w:hAnsi="Cambria Math"/>
+                      <w:i/>
+                    </w:rPr>
+                  </m:ctrlPr>
+                </m:fPr>
+                <m:num>
+                  <m:r>
+                    <w:rPr>
+                      <w:rFonts w:ascii="Cambria Math" w:hAnsi="Cambria Math"/>
+                    </w:rPr>
+                    <m:t>1</m:t>
+                  </m:r>
+                </m:num>
+                <m:den>
+                  <m:r>
+                    <w:rPr>
+                      <w:rFonts w:ascii="Cambria Math" w:hAnsi="Cambria Math"/>
+                    </w:rPr>
+                    <m:t>2</m:t>
+                  </m:r>
+                </m:den>
+              </m:f>
+            </m:sup>
+          </m:sSup>
+        </m:oMath>
+      </m:oMathPara>
+    </w:p>
+    <w:p>
+      <w:r>
+        <w:t>Où :</w:t>
+      </w:r>
+    </w:p>
+    <w:p>
+      <w:pPr>
+        <w:pStyle w:val="Paragraphedeliste"/>
+        <w:numPr>
+          <w:ilvl w:val="0"/>
+          <w:numId w:val="4"/>
+        </w:numPr>
+      </w:pPr>
+      <w:r>
+        <w:t>A est la matrice d’adjacence du graph</w:t>
+      </w:r>
+    </w:p>
+    <w:p>
+      <w:pPr>
+        <w:pStyle w:val="Paragraphedeliste"/>
+        <w:numPr>
+          <w:ilvl w:val="0"/>
+          <w:numId w:val="4"/>
+        </w:numPr>
+      </w:pPr>
+      <w:r>
+        <w:t xml:space="preserve">I est la matrice identité de même taille </w:t>
+      </w:r>
+      <w:proofErr w:type="gramStart"/>
+      <w:r>
+        <w:t>que A</w:t>
+      </w:r>
+      <w:proofErr w:type="gramEnd"/>
+    </w:p>
+    <w:p>
+      <w:pPr>
+        <w:pStyle w:val="Paragraphedeliste"/>
+        <w:numPr>
+          <w:ilvl w:val="0"/>
+          <w:numId w:val="4"/>
+        </w:numPr>
+      </w:pPr>
+      <w:r>
+        <w:t xml:space="preserve">D est la matrice diagonale où </w:t>
+      </w:r>
+      <w:proofErr w:type="spellStart"/>
+      <w:r>
+        <w:t>D</w:t>
+      </w:r>
+      <w:r>
+        <w:rPr>
+          <w:vertAlign w:val="subscript"/>
+        </w:rPr>
+        <w:t>ii</w:t>
+      </w:r>
+      <w:proofErr w:type="spellEnd"/>
+      <w:r>
+        <w:t xml:space="preserve"> est égal au degré du sommet i.</w:t>
+      </w:r>
+    </w:p>
+    <w:p>
+      <w:pPr>
+        <w:pStyle w:val="Titre2"/>
+      </w:pPr>
+      <w:r>
+        <w:t>Matrice de modularité</w:t>
+      </w:r>
+    </w:p>
+    <w:p>
+      <w:r>
+        <w:t>La matrice de modularité est définie par :</w:t>
+      </w:r>
+    </w:p>
+    <w:p>
+      <m:oMathPara>
+        <m:oMath>
+          <m:r>
+            <w:rPr>
+              <w:rFonts w:ascii="Cambria Math" w:hAnsi="Cambria Math"/>
+            </w:rPr>
+            <m:t>M</m:t>
+          </m:r>
+          <m:d>
+            <m:dPr>
+              <m:ctrlPr>
+                <w:rPr>
+                  <w:rFonts w:ascii="Cambria Math" w:hAnsi="Cambria Math"/>
+                  <w:i/>
+                </w:rPr>
+              </m:ctrlPr>
+            </m:dPr>
+            <m:e>
+              <m:r>
+                <w:rPr>
+                  <w:rFonts w:ascii="Cambria Math" w:hAnsi="Cambria Math"/>
+                </w:rPr>
+                <m:t>A</m:t>
+              </m:r>
+            </m:e>
+          </m:d>
+          <m:r>
+            <w:rPr>
+              <w:rFonts w:ascii="Cambria Math" w:hAnsi="Cambria Math"/>
+            </w:rPr>
+            <m:t>=</m:t>
+          </m:r>
+          <m:r>
+            <w:rPr>
+              <w:rFonts w:ascii="Cambria Math" w:hAnsi="Cambria Math"/>
+            </w:rPr>
+            <m:t xml:space="preserve">A- </m:t>
+          </m:r>
+          <m:f>
+            <m:fPr>
+              <m:ctrlPr>
+                <w:rPr>
+                  <w:rFonts w:ascii="Cambria Math" w:hAnsi="Cambria Math"/>
+                  <w:i/>
+                </w:rPr>
+              </m:ctrlPr>
+            </m:fPr>
+            <m:num>
+              <m:sSup>
+                <m:sSupPr>
+                  <m:ctrlPr>
+                    <w:rPr>
+                      <w:rFonts w:ascii="Cambria Math" w:hAnsi="Cambria Math"/>
+                      <w:i/>
+                    </w:rPr>
+                  </m:ctrlPr>
+                </m:sSupPr>
+                <m:e>
+                  <m:r>
+                    <w:rPr>
+                      <w:rFonts w:ascii="Cambria Math" w:hAnsi="Cambria Math"/>
+                    </w:rPr>
+                    <m:t>D</m:t>
+                  </m:r>
+                </m:e>
+                <m:sup>
+                  <m:r>
+                    <w:rPr>
+                      <w:rFonts w:ascii="Cambria Math" w:hAnsi="Cambria Math"/>
+                    </w:rPr>
+                    <m:t>T</m:t>
+                  </m:r>
+                </m:sup>
+              </m:sSup>
+              <m:r>
+                <w:rPr>
+                  <w:rFonts w:ascii="Cambria Math" w:hAnsi="Cambria Math"/>
+                </w:rPr>
+                <m:t xml:space="preserve"> . D</m:t>
+              </m:r>
+            </m:num>
+            <m:den>
+              <m:sSub>
+                <m:sSubPr>
+                  <m:ctrlPr>
+                    <w:rPr>
+                      <w:rFonts w:ascii="Cambria Math" w:hAnsi="Cambria Math"/>
+                      <w:i/>
+                    </w:rPr>
+                  </m:ctrlPr>
+                </m:sSubPr>
+                <m:e>
+                  <m:r>
+                    <w:rPr>
+                      <w:rFonts w:ascii="Cambria Math" w:hAnsi="Cambria Math"/>
+                    </w:rPr>
+                    <m:t>n</m:t>
+                  </m:r>
+                </m:e>
+                <m:sub>
+                  <m:r>
+                    <w:rPr>
+                      <w:rFonts w:ascii="Cambria Math" w:hAnsi="Cambria Math"/>
+                    </w:rPr>
+                    <m:t>arcs</m:t>
+                  </m:r>
+                </m:sub>
+              </m:sSub>
+            </m:den>
+          </m:f>
+        </m:oMath>
+      </m:oMathPara>
+    </w:p>
+    <w:p>
+      <w:r>
+        <w:t>Où :</w:t>
+      </w:r>
+    </w:p>
+    <w:p>
+      <w:pPr>
+        <w:pStyle w:val="Paragraphedeliste"/>
+        <w:numPr>
+          <w:ilvl w:val="0"/>
+          <w:numId w:val="5"/>
+        </w:numPr>
+      </w:pPr>
+      <w:r>
+        <w:lastRenderedPageBreak/>
+        <w:t>A est la matrice d’adjacence du graph</w:t>
+      </w:r>
+    </w:p>
+    <w:p>
+      <w:pPr>
+        <w:pStyle w:val="Paragraphedeliste"/>
+        <w:numPr>
+          <w:ilvl w:val="0"/>
+          <w:numId w:val="5"/>
+        </w:numPr>
+      </w:pPr>
+      <w:r>
+        <w:t>D est la matrice diagonale</w:t>
+      </w:r>
+      <w:r>
+        <w:t xml:space="preserve"> telle que</w:t>
+      </w:r>
+      <w:r>
+        <w:t xml:space="preserve"> </w:t>
+      </w:r>
+      <w:proofErr w:type="spellStart"/>
+      <w:r>
+        <w:t>D</w:t>
+      </w:r>
+      <w:r>
+        <w:rPr>
+          <w:vertAlign w:val="subscript"/>
+        </w:rPr>
+        <w:t>ii</w:t>
+      </w:r>
+      <w:proofErr w:type="spellEnd"/>
+      <w:r>
+        <w:t xml:space="preserve"> </w:t>
+      </w:r>
+      <w:r>
+        <w:t>est égal au degré du sommet i</w:t>
+      </w:r>
+    </w:p>
+    <w:p>
+      <w:pPr>
+        <w:pStyle w:val="Paragraphedeliste"/>
+        <w:numPr>
+          <w:ilvl w:val="0"/>
+          <w:numId w:val="5"/>
+        </w:numPr>
+      </w:pPr>
+      <w:proofErr w:type="spellStart"/>
+      <w:proofErr w:type="gramStart"/>
+      <w:r>
+        <w:t>n</w:t>
+      </w:r>
+      <w:r>
+        <w:rPr>
+          <w:vertAlign w:val="subscript"/>
+        </w:rPr>
+        <w:t>arcs</w:t>
+      </w:r>
+      <w:proofErr w:type="spellEnd"/>
+      <w:proofErr w:type="gramEnd"/>
+      <w:r>
+        <w:t xml:space="preserve"> est le nombre d’arcs du graph.</w:t>
+      </w:r>
+    </w:p>
+    <w:p>
+      <w:pPr>
+        <w:pStyle w:val="Titre2"/>
+      </w:pPr>
+      <w:r>
+        <w:t>Matrice de Bethe-Hess</w:t>
+      </w:r>
+    </w:p>
+    <w:p>
+      <w:r>
+        <w:t>La matrice de Bethe-Hess (ou Bethe-</w:t>
+      </w:r>
+      <w:proofErr w:type="spellStart"/>
+      <w:r>
+        <w:t>Hessian</w:t>
+      </w:r>
+      <w:proofErr w:type="spellEnd"/>
+      <w:r>
+        <w:t xml:space="preserve"> Matrix) est la matrice définie par :</w:t>
+      </w:r>
+    </w:p>
+    <w:p>
+      <m:oMathPara>
+        <m:oMath>
+          <m:r>
+            <w:rPr>
+              <w:rFonts w:ascii="Cambria Math" w:hAnsi="Cambria Math"/>
+            </w:rPr>
+            <m:t>B</m:t>
+          </m:r>
+          <m:d>
+            <m:dPr>
+              <m:ctrlPr>
+                <w:rPr>
+                  <w:rFonts w:ascii="Cambria Math" w:hAnsi="Cambria Math"/>
+                  <w:i/>
+                </w:rPr>
+              </m:ctrlPr>
+            </m:dPr>
+            <m:e>
+              <m:r>
+                <w:rPr>
+                  <w:rFonts w:ascii="Cambria Math" w:hAnsi="Cambria Math"/>
+                </w:rPr>
+                <m:t>A</m:t>
+              </m:r>
+            </m:e>
+          </m:d>
+          <m:r>
+            <w:rPr>
+              <w:rFonts w:ascii="Cambria Math" w:hAnsi="Cambria Math"/>
+            </w:rPr>
+            <m:t>=</m:t>
+          </m:r>
+          <m:d>
+            <m:dPr>
+              <m:ctrlPr>
+                <w:rPr>
+                  <w:rFonts w:ascii="Cambria Math" w:hAnsi="Cambria Math"/>
+                  <w:i/>
+                </w:rPr>
+              </m:ctrlPr>
+            </m:dPr>
+            <m:e>
+              <m:sSup>
+                <m:sSupPr>
+                  <m:ctrlPr>
+                    <w:rPr>
+                      <w:rFonts w:ascii="Cambria Math" w:hAnsi="Cambria Math"/>
+                      <w:i/>
+                    </w:rPr>
+                  </m:ctrlPr>
+                </m:sSupPr>
+                <m:e>
+                  <m:r>
+                    <w:rPr>
+                      <w:rFonts w:ascii="Cambria Math" w:hAnsi="Cambria Math"/>
+                    </w:rPr>
+                    <m:t>r</m:t>
+                  </m:r>
+                </m:e>
+                <m:sup>
+                  <m:r>
+                    <w:rPr>
+                      <w:rFonts w:ascii="Cambria Math" w:hAnsi="Cambria Math"/>
+                    </w:rPr>
+                    <m:t>2</m:t>
+                  </m:r>
+                </m:sup>
+              </m:sSup>
+              <m:r>
+                <w:rPr>
+                  <w:rFonts w:ascii="Cambria Math" w:hAnsi="Cambria Math"/>
+                </w:rPr>
+                <m:t>-1</m:t>
+              </m:r>
+            </m:e>
+          </m:d>
+          <m:r>
+            <w:rPr>
+              <w:rFonts w:ascii="Cambria Math" w:hAnsi="Cambria Math"/>
+            </w:rPr>
+            <m:t>.I+ r.A+D</m:t>
+          </m:r>
+        </m:oMath>
+      </m:oMathPara>
+    </w:p>
+    <w:p>
+      <w:r>
+        <w:t>Où :</w:t>
+      </w:r>
+    </w:p>
+    <w:p>
+      <w:pPr>
+        <w:pStyle w:val="Paragraphedeliste"/>
+        <w:numPr>
+          <w:ilvl w:val="0"/>
+          <w:numId w:val="6"/>
+        </w:numPr>
+      </w:pPr>
+      <w:r>
+        <w:t>A est la matrice d’adjacence du graph</w:t>
+      </w:r>
+    </w:p>
+    <w:p>
+      <w:pPr>
+        <w:pStyle w:val="Paragraphedeliste"/>
+        <w:numPr>
+          <w:ilvl w:val="0"/>
+          <w:numId w:val="6"/>
+        </w:numPr>
+      </w:pPr>
+      <w:r>
+        <w:t xml:space="preserve">I est la matrice identité de même taille </w:t>
+      </w:r>
+      <w:proofErr w:type="gramStart"/>
+      <w:r>
+        <w:t>que A</w:t>
+      </w:r>
+      <w:proofErr w:type="gramEnd"/>
+    </w:p>
+    <w:p>
+      <w:pPr>
+        <w:pStyle w:val="Paragraphedeliste"/>
+        <w:numPr>
+          <w:ilvl w:val="0"/>
+          <w:numId w:val="6"/>
+        </w:numPr>
+      </w:pPr>
+      <w:r>
+        <w:t xml:space="preserve">D est la matrice diagonale où </w:t>
+      </w:r>
+      <w:proofErr w:type="spellStart"/>
+      <w:r>
+        <w:t>D</w:t>
+      </w:r>
+      <w:r>
+        <w:rPr>
+          <w:vertAlign w:val="subscript"/>
+        </w:rPr>
+        <w:t>ii</w:t>
+      </w:r>
+      <w:proofErr w:type="spellEnd"/>
+      <w:r>
+        <w:t xml:space="preserve"> est égal au degré du sommet i</w:t>
+      </w:r>
+    </w:p>
+    <w:p>
+      <w:pPr>
+        <w:pStyle w:val="Paragraphedeliste"/>
+        <w:numPr>
+          <w:ilvl w:val="0"/>
+          <w:numId w:val="6"/>
+        </w:numPr>
+      </w:pPr>
+      <w:proofErr w:type="gramStart"/>
+      <w:r>
+        <w:t>r</w:t>
+      </w:r>
+      <w:proofErr w:type="gramEnd"/>
+      <w:r>
+        <w:t xml:space="preserve"> est un paramètre à choisir.</w:t>
+      </w:r>
+    </w:p>
+    <w:p>
+      <w:r>
+        <w:t>Nous devons donc choisir une valeur pour r.</w:t>
+      </w:r>
+    </w:p>
+    <w:p>
+      <w:r>
+        <w:pict>
+          <v:shapetype id="_x0000_t75" coordsize="21600,21600" o:spt="75" o:preferrelative="t" path="m@4@5l@4@11@9@11@9@5xe" filled="f" stroked="f">
+            <v:stroke joinstyle="miter"/>
+            <v:formulas>
+              <v:f eqn="if lineDrawn pixelLineWidth 0"/>
+              <v:f eqn="sum @0 1 0"/>
+              <v:f eqn="sum 0 0 @1"/>
+              <v:f eqn="prod @2 1 2"/>
+              <v:f eqn="prod @3 21600 pixelWidth"/>
+              <v:f eqn="prod @3 21600 pixelHeight"/>
+              <v:f eqn="sum @0 0 1"/>
+              <v:f eqn="prod @6 1 2"/>
+              <v:f eqn="prod @7 21600 pixelWidth"/>
+              <v:f eqn="sum @8 21600 0"/>
+              <v:f eqn="prod @7 21600 pixelHeight"/>
+              <v:f eqn="sum @10 21600 0"/>
+            </v:formulas>
+            <v:path o:extrusionok="f" gradientshapeok="t" o:connecttype="rect"/>
+            <o:lock v:ext="edit" aspectratio="t"/>
+          </v:shapetype>
+          <v:shape id="_x0000_i1032" type="#_x0000_t75" style="width:453.6pt;height:226.2pt">
+            <v:imagedata r:id="rId21" o:title="BH_eigenvalues_title"/>
+          </v:shape>
+        </w:pict>
+      </w:r>
+    </w:p>
+    <w:p>
+      <w:r>
+        <w:t>Les histogrammes ci-dessus ont</w:t>
+      </w:r>
+      <w:r>
+        <w:t xml:space="preserve"> été généré</w:t>
+      </w:r>
+      <w:r>
+        <w:t>s</w:t>
+      </w:r>
+      <w:r>
+        <w:t xml:space="preserve"> à partir d’un graph à deux communautés.</w:t>
+      </w:r>
+      <w:r>
+        <w:t xml:space="preserve"> </w:t>
+      </w:r>
+      <w:r>
+        <w:t xml:space="preserve"> </w:t>
+      </w:r>
+      <w:r>
+        <w:t>On cherche donc</w:t>
+      </w:r>
+      <w:r>
+        <w:t xml:space="preserve"> à ce que les deux valeurs propres les plus faibles</w:t>
+      </w:r>
+      <w:r>
+        <w:t>, représentées par des trais rouges,</w:t>
+      </w:r>
+      <w:r>
+        <w:t xml:space="preserve"> soient donc le plus isolées possible. Pour r petit, </w:t>
+      </w:r>
+      <w:r>
+        <w:t xml:space="preserve">la deuxième valeur propre n’est pas isolée, la détection de communautés ne peut donc pas être efficace. Lorsque r augmente, les deux plus petites valeurs propres se distinguent mieux. Pour r = 2,0027, correspondant à la racine du degré moyen des sommets du graph, les deux plus petites valeurs propres se distinguent au mieux. Si r augmente encore, la deuxième valeur propre se rapproche encore des autres valeurs propres. On choisit donc r égal à la racine </w:t>
+      </w:r>
+      <w:r>
+        <w:t>du degré moyen des sommets.</w:t>
+      </w:r>
+    </w:p>
+    <w:p>
+      <w:r>
+        <w:t>L’information mutuelle normalisée (NMI) est une grandeur caractéristique de la qualité d’un partitionnement en communautés.</w:t>
+      </w:r>
+    </w:p>
+    <w:p>
+      <w:r>
+        <w:lastRenderedPageBreak/>
+        <w:pict>
+          <v:shape id="_x0000_i1033" type="#_x0000_t75" style="width:453.6pt;height:340.2pt">
+            <v:imagedata r:id="rId22" o:title="nmi = f(r) bethe hessian_2"/>
+          </v:shape>
+        </w:pict>
+      </w:r>
+    </w:p>
+    <w:p>
+      <w:r>
+        <w:t xml:space="preserve">La figure ci-dessus est le tracé de l’information mutuelle normalisée en fonction du choix de r pour l’application de l’algorithme spectral utilisant la matrice de Bethe-Hess sur une matrice générée avec le </w:t>
+      </w:r>
+      <w:proofErr w:type="spellStart"/>
+      <w:r>
+        <w:t>stocastic</w:t>
+      </w:r>
+      <w:proofErr w:type="spellEnd"/>
+      <w:r>
+        <w:t xml:space="preserve"> bloc model. Le point correspond au r idéal </w:t>
+      </w:r>
+      <w:r>
+        <w:t>égal à la racine du degré moyen des sommets</w:t>
+      </w:r>
+      <w:r>
+        <w:t>. Ce tracé confirme donc le choir de r basé sur l’histogramme des valeurs propres.</w:t>
+      </w:r>
+      <w:r>
+        <w:t xml:space="preserve"> Dans la suite nous n’utiliserons que ce r.</w:t>
+      </w:r>
+    </w:p>
+    <w:p>
+      <w:bookmarkStart w:id="8" w:name="_GoBack"/>
+      <w:bookmarkEnd w:id="8"/>
+    </w:p>
+    <w:p/>
+    <w:p>
+      <w:r>
+        <w:t xml:space="preserve">Matrices utilisées, explication, histogramme valeurs propre, </w:t>
+      </w:r>
+      <w:proofErr w:type="spellStart"/>
+      <w:r>
         <w:t>kmeans</w:t>
       </w:r>
       <w:proofErr w:type="spellEnd"/>
@@ -4077,7 +5134,6 @@
       <w:pPr>
         <w:pStyle w:val="Titre"/>
       </w:pPr>
-      <w:bookmarkStart w:id="7" w:name="_Toc477022847"/>
       <w:r>
         <w:t>Analyse des résultats</w:t>
       </w:r>
@@ -4100,13 +5156,13 @@
       <w:pPr>
         <w:pStyle w:val="Titre"/>
       </w:pPr>
-      <w:bookmarkStart w:id="8" w:name="_Toc476921388"/>
-      <w:bookmarkStart w:id="9" w:name="_Toc477022848"/>
+      <w:bookmarkStart w:id="9" w:name="_Toc476921388"/>
+      <w:bookmarkStart w:id="10" w:name="_Toc477022848"/>
       <w:r>
         <w:t>Conclusion</w:t>
       </w:r>
-      <w:bookmarkEnd w:id="8"/>
       <w:bookmarkEnd w:id="9"/>
+      <w:bookmarkEnd w:id="10"/>
     </w:p>
     <w:p>
       <w:r>
@@ -4151,81 +5207,548 @@
     <w:p>
       <w:pPr>
         <w:pStyle w:val="Titre"/>
-      </w:pPr>
-      <w:bookmarkStart w:id="10" w:name="_Toc477022849"/>
-      <w:r>
+        <w:rPr>
+          <w:lang w:val="en-GB"/>
+        </w:rPr>
+      </w:pPr>
+      <w:bookmarkStart w:id="11" w:name="_Toc477022849"/>
+      <w:proofErr w:type="spellStart"/>
+      <w:r>
+        <w:rPr>
+          <w:lang w:val="en-GB"/>
+        </w:rPr>
         <w:lastRenderedPageBreak/>
         <w:t>Références</w:t>
       </w:r>
-      <w:bookmarkEnd w:id="10"/>
-    </w:p>
-    <w:p>
-      <w:pPr>
-        <w:spacing w:after="0"/>
-        <w:jc w:val="both"/>
-      </w:pPr>
-      <w:r>
+      <w:bookmarkEnd w:id="11"/>
+      <w:proofErr w:type="spellEnd"/>
+    </w:p>
+    <w:p>
+      <w:pPr>
+        <w:spacing w:after="0"/>
+        <w:jc w:val="both"/>
+        <w:rPr>
+          <w:lang w:val="en-GB"/>
+        </w:rPr>
+      </w:pPr>
+      <w:r>
+        <w:rPr>
+          <w:lang w:val="en-GB"/>
+        </w:rPr>
         <w:t xml:space="preserve">AARON CLAUSET. </w:t>
       </w:r>
       <w:r>
-        <w:t xml:space="preserve">Network </w:t>
+        <w:rPr>
+          <w:lang w:val="en-GB"/>
+        </w:rPr>
+        <w:t xml:space="preserve">Network Analysis and </w:t>
       </w:r>
       <w:proofErr w:type="spellStart"/>
       <w:r>
-        <w:t>Analysis</w:t>
+        <w:rPr>
+          <w:lang w:val="en-GB"/>
+        </w:rPr>
+        <w:t>Modeling</w:t>
       </w:r>
       <w:proofErr w:type="spellEnd"/>
       <w:r>
-        <w:t xml:space="preserve"> and </w:t>
+        <w:rPr>
+          <w:lang w:val="en-GB"/>
+        </w:rPr>
+        <w:t xml:space="preserve"> course.</w:t>
+      </w:r>
+    </w:p>
+    <w:p>
+      <w:pPr>
+        <w:spacing w:after="0"/>
+        <w:jc w:val="both"/>
+        <w:rPr>
+          <w:lang w:val="en-GB"/>
+        </w:rPr>
+      </w:pPr>
+    </w:p>
+    <w:p>
+      <w:pPr>
+        <w:spacing w:after="0"/>
+        <w:jc w:val="both"/>
+        <w:rPr>
+          <w:lang w:val="en-GB"/>
+        </w:rPr>
+      </w:pPr>
+      <w:r>
+        <w:rPr>
+          <w:lang w:val="en-GB"/>
+        </w:rPr>
+        <w:t xml:space="preserve">SANTO FORTUNATO. </w:t>
+      </w:r>
+      <w:r>
+        <w:rPr>
+          <w:lang w:val="en-GB"/>
+        </w:rPr>
+        <w:t>Community detection in graphs. Physics Reports</w:t>
+      </w:r>
+      <w:r>
+        <w:rPr>
+          <w:lang w:val="en-GB"/>
+        </w:rPr>
+        <w:t>.</w:t>
+      </w:r>
+    </w:p>
+    <w:p>
+      <w:pPr>
+        <w:spacing w:after="0"/>
+        <w:jc w:val="both"/>
+        <w:rPr>
+          <w:lang w:val="en-GB"/>
+        </w:rPr>
+      </w:pPr>
+    </w:p>
+    <w:p>
+      <w:pPr>
+        <w:spacing w:after="0"/>
+        <w:jc w:val="both"/>
+        <w:rPr>
+          <w:lang w:val="en-GB"/>
+        </w:rPr>
+      </w:pPr>
+      <w:r>
+        <w:rPr>
+          <w:lang w:val="en-GB"/>
+        </w:rPr>
+        <w:t xml:space="preserve">RAJ RAO NADAKUDITI AND MARK EJ NEWMAN. </w:t>
+      </w:r>
+      <w:r>
+        <w:rPr>
+          <w:lang w:val="en-GB"/>
+        </w:rPr>
+        <w:t>Graph spectra and the detectability of community structure in networks. Physical review letters</w:t>
+      </w:r>
+      <w:r>
+        <w:rPr>
+          <w:lang w:val="en-GB"/>
+        </w:rPr>
+        <w:t>.</w:t>
+      </w:r>
+    </w:p>
+    <w:p>
+      <w:pPr>
+        <w:spacing w:after="0"/>
+        <w:jc w:val="both"/>
+        <w:rPr>
+          <w:lang w:val="en-GB"/>
+        </w:rPr>
+      </w:pPr>
+    </w:p>
+    <w:p>
+      <w:pPr>
+        <w:spacing w:after="0"/>
+        <w:jc w:val="both"/>
+        <w:rPr>
+          <w:lang w:val="en-GB"/>
+        </w:rPr>
+      </w:pPr>
+      <w:r>
+        <w:rPr>
+          <w:lang w:val="en-GB"/>
+        </w:rPr>
+        <w:t xml:space="preserve">ALAA SAADE, FLORENT KRZAKALA, AND LENKA ZDEBOROVA. </w:t>
+      </w:r>
+      <w:r>
+        <w:rPr>
+          <w:lang w:val="en-GB"/>
+        </w:rPr>
+        <w:t xml:space="preserve">Spectral clustering of graphs with the </w:t>
       </w:r>
       <w:proofErr w:type="spellStart"/>
-      <w:r>
-        <w:t>Modeling</w:t>
+      <w:proofErr w:type="gramStart"/>
+      <w:r>
+        <w:rPr>
+          <w:lang w:val="en-GB"/>
+        </w:rPr>
+        <w:t>bethe</w:t>
       </w:r>
       <w:proofErr w:type="spellEnd"/>
-      <w:r>
-        <w:t xml:space="preserve"> course.</w:t>
-      </w:r>
-    </w:p>
-    <w:p>
-      <w:pPr>
-        <w:spacing w:after="0"/>
-        <w:jc w:val="both"/>
-      </w:pPr>
-    </w:p>
-    <w:p>
-      <w:pPr>
-        <w:spacing w:after="0"/>
-        <w:jc w:val="both"/>
-      </w:pPr>
-      <w:r>
-        <w:t xml:space="preserve">SANTO FORTUNATO. </w:t>
+      <w:proofErr w:type="gramEnd"/>
+      <w:r>
+        <w:rPr>
+          <w:lang w:val="en-GB"/>
+        </w:rPr>
+        <w:t xml:space="preserve"> hessian. In Advances in Neural Information Processing Systems</w:t>
+      </w:r>
+      <w:r>
+        <w:rPr>
+          <w:lang w:val="en-GB"/>
+        </w:rPr>
+        <w:t>.</w:t>
+      </w:r>
+    </w:p>
+    <w:p>
+      <w:pPr>
+        <w:spacing w:after="0"/>
+        <w:jc w:val="both"/>
+        <w:rPr>
+          <w:lang w:val="en-GB"/>
+        </w:rPr>
+      </w:pPr>
+    </w:p>
+    <w:p>
+      <w:pPr>
+        <w:spacing w:after="0"/>
+        <w:jc w:val="both"/>
+        <w:rPr>
+          <w:lang w:val="en-GB"/>
+        </w:rPr>
+      </w:pPr>
+      <w:r>
+        <w:rPr>
+          <w:lang w:val="en-GB"/>
+        </w:rPr>
+        <w:t xml:space="preserve">ROMAIN COUILLET. </w:t>
+      </w:r>
+      <w:r>
+        <w:rPr>
+          <w:lang w:val="en-GB"/>
+        </w:rPr>
+        <w:t>A random matrix approach to machine learning</w:t>
+      </w:r>
+      <w:r>
+        <w:rPr>
+          <w:lang w:val="en-GB"/>
+        </w:rPr>
+        <w:t>.</w:t>
+      </w:r>
+    </w:p>
+    <w:p>
+      <w:pPr>
+        <w:spacing w:after="0"/>
+        <w:jc w:val="both"/>
+        <w:rPr>
+          <w:lang w:val="en-GB"/>
+        </w:rPr>
+      </w:pPr>
+    </w:p>
+    <w:p>
+      <w:pPr>
+        <w:spacing w:after="0"/>
+        <w:jc w:val="both"/>
+        <w:rPr>
+          <w:lang w:val="en-GB"/>
+        </w:rPr>
+      </w:pPr>
+      <w:r>
+        <w:rPr>
+          <w:lang w:val="en-GB"/>
+        </w:rPr>
+        <w:t xml:space="preserve">LAURENT MASSOULIE. </w:t>
+      </w:r>
+      <w:r>
+        <w:rPr>
+          <w:lang w:val="en-GB"/>
+        </w:rPr>
+        <w:t>Community detection with spectral methods</w:t>
+      </w:r>
+      <w:r>
+        <w:rPr>
+          <w:lang w:val="en-GB"/>
+        </w:rPr>
+        <w:t>.</w:t>
+      </w:r>
+    </w:p>
+    <w:p>
+      <w:pPr>
+        <w:spacing w:after="0"/>
+        <w:jc w:val="both"/>
+        <w:rPr>
+          <w:lang w:val="en-GB"/>
+        </w:rPr>
+      </w:pPr>
+    </w:p>
+    <w:p>
+      <w:pPr>
+        <w:spacing w:after="0"/>
+        <w:jc w:val="both"/>
+        <w:rPr>
+          <w:lang w:val="en-GB"/>
+        </w:rPr>
+      </w:pPr>
+      <w:r>
+        <w:rPr>
+          <w:lang w:val="es-ES"/>
+        </w:rPr>
+        <w:t xml:space="preserve">LUCA DONETTI, MIGUEL A. MUNOZ. </w:t>
+      </w:r>
+      <w:r>
+        <w:rPr>
+          <w:lang w:val="en-GB"/>
+        </w:rPr>
+        <w:t xml:space="preserve">Detecting network </w:t>
+      </w:r>
+      <w:proofErr w:type="gramStart"/>
+      <w:r>
+        <w:rPr>
+          <w:lang w:val="en-GB"/>
+        </w:rPr>
+        <w:t>communities :</w:t>
+      </w:r>
+      <w:proofErr w:type="gramEnd"/>
+      <w:r>
+        <w:rPr>
+          <w:lang w:val="en-GB"/>
+        </w:rPr>
+        <w:t xml:space="preserve"> a new systematic and efficient algorithm</w:t>
+      </w:r>
+      <w:r>
+        <w:rPr>
+          <w:lang w:val="en-GB"/>
+        </w:rPr>
+        <w:t>.</w:t>
+      </w:r>
+    </w:p>
+    <w:p>
+      <w:pPr>
+        <w:spacing w:after="0"/>
+        <w:jc w:val="both"/>
+        <w:rPr>
+          <w:lang w:val="en-GB"/>
+        </w:rPr>
+      </w:pPr>
+    </w:p>
+    <w:p>
+      <w:pPr>
+        <w:spacing w:after="0"/>
+        <w:jc w:val="both"/>
+        <w:rPr>
+          <w:lang w:val="en-GB"/>
+        </w:rPr>
+      </w:pPr>
+      <w:r>
+        <w:rPr>
+          <w:lang w:val="en-GB"/>
+        </w:rPr>
+        <w:t xml:space="preserve">CAN M. LE. </w:t>
+      </w:r>
+      <w:r>
+        <w:rPr>
+          <w:lang w:val="en-GB"/>
+        </w:rPr>
+        <w:t>Estimating community structure in networks by spectral methods</w:t>
+      </w:r>
+      <w:r>
+        <w:rPr>
+          <w:lang w:val="en-GB"/>
+        </w:rPr>
+        <w:t>.</w:t>
+      </w:r>
+    </w:p>
+    <w:p>
+      <w:pPr>
+        <w:spacing w:after="0"/>
+        <w:jc w:val="both"/>
+        <w:rPr>
+          <w:lang w:val="en-GB"/>
+        </w:rPr>
+      </w:pPr>
+    </w:p>
+    <w:p>
+      <w:pPr>
+        <w:spacing w:after="0"/>
+        <w:jc w:val="both"/>
+        <w:rPr>
+          <w:lang w:val="en-GB"/>
+        </w:rPr>
+      </w:pPr>
+      <w:r>
+        <w:rPr>
+          <w:lang w:val="en-GB"/>
+        </w:rPr>
+        <w:t xml:space="preserve">XIAO ZHANG, M. E. J. NEWMAN. </w:t>
+      </w:r>
+      <w:r>
+        <w:rPr>
+          <w:lang w:val="en-GB"/>
+        </w:rPr>
+        <w:t>Multiway spectral community detection in networks</w:t>
+      </w:r>
+      <w:r>
+        <w:rPr>
+          <w:lang w:val="en-GB"/>
+        </w:rPr>
+        <w:t>.</w:t>
+      </w:r>
+    </w:p>
+    <w:p>
+      <w:pPr>
+        <w:spacing w:after="0"/>
+        <w:jc w:val="both"/>
+        <w:rPr>
+          <w:lang w:val="en-GB"/>
+        </w:rPr>
+      </w:pPr>
+    </w:p>
+    <w:p>
+      <w:pPr>
+        <w:spacing w:after="0"/>
+        <w:jc w:val="both"/>
+      </w:pPr>
+      <w:r>
+        <w:t xml:space="preserve">MARC LELARGE. </w:t>
+      </w:r>
+      <w:r>
+        <w:t>Algorithme des réseaux sociaux</w:t>
+      </w:r>
+      <w:r>
+        <w:t>.</w:t>
+      </w:r>
+    </w:p>
+    <w:p>
+      <w:pPr>
+        <w:spacing w:after="0"/>
+        <w:jc w:val="both"/>
+      </w:pPr>
+    </w:p>
+    <w:p>
+      <w:pPr>
+        <w:spacing w:after="0"/>
+        <w:jc w:val="both"/>
+        <w:rPr>
+          <w:lang w:val="en-GB"/>
+        </w:rPr>
+      </w:pPr>
+      <w:r>
+        <w:t xml:space="preserve">HAFIZ TIOMOKO ALI, ROMAIN COUILLET. </w:t>
+      </w:r>
+      <w:r>
+        <w:rPr>
+          <w:lang w:val="en-GB"/>
+        </w:rPr>
+        <w:t>Random matrix impro</w:t>
+      </w:r>
+      <w:r>
+        <w:rPr>
+          <w:lang w:val="en-GB"/>
+        </w:rPr>
+        <w:t>ved community detection in heterogeneous networks</w:t>
+      </w:r>
+      <w:r>
+        <w:rPr>
+          <w:lang w:val="en-GB"/>
+        </w:rPr>
+        <w:t>.</w:t>
+      </w:r>
+    </w:p>
+    <w:p>
+      <w:pPr>
+        <w:spacing w:after="0"/>
+        <w:jc w:val="both"/>
+        <w:rPr>
+          <w:lang w:val="en-GB"/>
+        </w:rPr>
+      </w:pPr>
+    </w:p>
+    <w:p>
+      <w:pPr>
+        <w:spacing w:after="0"/>
+        <w:jc w:val="both"/>
+        <w:rPr>
+          <w:lang w:val="en-GB"/>
+        </w:rPr>
+      </w:pPr>
+      <w:r>
+        <w:rPr>
+          <w:lang w:val="en-GB"/>
+        </w:rPr>
+        <w:t xml:space="preserve">EMMANUEL ABBE, COLIN SANDON. </w:t>
+      </w:r>
+      <w:r>
+        <w:rPr>
+          <w:lang w:val="en-GB"/>
+        </w:rPr>
+        <w:t>Recovering communities in the general stochastic block model without knowing the parameters</w:t>
+      </w:r>
+      <w:r>
+        <w:rPr>
+          <w:lang w:val="en-GB"/>
+        </w:rPr>
+        <w:t>.</w:t>
+      </w:r>
+    </w:p>
+    <w:p>
+      <w:pPr>
+        <w:spacing w:after="0"/>
+        <w:jc w:val="both"/>
+        <w:rPr>
+          <w:lang w:val="en-GB"/>
+        </w:rPr>
+      </w:pPr>
+    </w:p>
+    <w:p>
+      <w:pPr>
+        <w:spacing w:after="0"/>
+        <w:jc w:val="both"/>
+        <w:rPr>
+          <w:lang w:val="en-GB"/>
+        </w:rPr>
+      </w:pPr>
+      <w:r>
+        <w:rPr>
+          <w:lang w:val="en-GB"/>
+        </w:rPr>
+        <w:t xml:space="preserve">PAN ZHANG. </w:t>
+      </w:r>
+      <w:r>
+        <w:rPr>
+          <w:lang w:val="en-GB"/>
+        </w:rPr>
+        <w:t>Robust spectral detection of global structures in the data by learning a regularization</w:t>
+      </w:r>
+      <w:r>
+        <w:rPr>
+          <w:lang w:val="en-GB"/>
+        </w:rPr>
+        <w:t>.</w:t>
+      </w:r>
+    </w:p>
+    <w:p>
+      <w:pPr>
+        <w:spacing w:after="0"/>
+        <w:jc w:val="both"/>
+        <w:rPr>
+          <w:lang w:val="en-GB"/>
+        </w:rPr>
+      </w:pPr>
+    </w:p>
+    <w:p>
+      <w:pPr>
+        <w:spacing w:after="0"/>
+        <w:jc w:val="both"/>
+        <w:rPr>
+          <w:lang w:val="en-GB"/>
+        </w:rPr>
+      </w:pPr>
+      <w:r>
+        <w:rPr>
+          <w:lang w:val="en-GB"/>
+        </w:rPr>
+        <w:t xml:space="preserve">M. E. J. NEWMAN. </w:t>
+      </w:r>
+      <w:r>
+        <w:rPr>
+          <w:lang w:val="en-GB"/>
+        </w:rPr>
+        <w:t xml:space="preserve">Spectral methods for network community detection and graph </w:t>
       </w:r>
       <w:proofErr w:type="spellStart"/>
       <w:r>
-        <w:t>Community</w:t>
+        <w:rPr>
+          <w:lang w:val="en-GB"/>
+        </w:rPr>
+        <w:t>partitionning</w:t>
       </w:r>
       <w:proofErr w:type="spellEnd"/>
       <w:r>
-        <w:t xml:space="preserve"> </w:t>
-      </w:r>
-      <w:proofErr w:type="spellStart"/>
-      <w:r>
-        <w:t>detection</w:t>
-      </w:r>
-      <w:proofErr w:type="spellEnd"/>
-      <w:r>
-        <w:t xml:space="preserve"> in graphs. </w:t>
-      </w:r>
-      <w:proofErr w:type="spellStart"/>
-      <w:r>
-        <w:t>Physics</w:t>
-      </w:r>
-      <w:proofErr w:type="spellEnd"/>
-      <w:r>
-        <w:t xml:space="preserve"> Reports</w:t>
-      </w:r>
-      <w:r>
+        <w:rPr>
+          <w:lang w:val="en-GB"/>
+        </w:rPr>
         <w:t>.</w:t>
       </w:r>
     </w:p>
@@ -4233,672 +5756,40 @@
       <w:pPr>
         <w:spacing w:after="0"/>
         <w:jc w:val="both"/>
-      </w:pPr>
-    </w:p>
-    <w:p>
-      <w:pPr>
-        <w:spacing w:after="0"/>
-        <w:jc w:val="both"/>
-      </w:pPr>
-      <w:r>
-        <w:t xml:space="preserve">RAJ RAO NADAKUDITI AND MARK EJ NEWMAN. </w:t>
-      </w:r>
-      <w:r>
-        <w:t xml:space="preserve">Graph </w:t>
-      </w:r>
-      <w:proofErr w:type="spellStart"/>
-      <w:r>
-        <w:t>spectra</w:t>
-      </w:r>
-      <w:proofErr w:type="spellEnd"/>
-      <w:r>
-        <w:t xml:space="preserve"> and</w:t>
-      </w:r>
-      <w:r>
-        <w:t xml:space="preserve"> the </w:t>
-      </w:r>
-      <w:proofErr w:type="spellStart"/>
-      <w:r>
-        <w:t>detectability</w:t>
-      </w:r>
-      <w:proofErr w:type="spellEnd"/>
-      <w:r>
-        <w:t xml:space="preserve"> of </w:t>
-      </w:r>
-      <w:proofErr w:type="spellStart"/>
-      <w:r>
-        <w:t>community</w:t>
-      </w:r>
-      <w:proofErr w:type="spellEnd"/>
-      <w:r>
-        <w:t xml:space="preserve"> </w:t>
-      </w:r>
-      <w:r>
-        <w:t xml:space="preserve">structure in networks. Physical </w:t>
-      </w:r>
-      <w:proofErr w:type="spellStart"/>
-      <w:r>
-        <w:t>review</w:t>
-      </w:r>
-      <w:proofErr w:type="spellEnd"/>
-      <w:r>
-        <w:t xml:space="preserve"> </w:t>
-      </w:r>
-      <w:proofErr w:type="spellStart"/>
-      <w:r>
-        <w:t>letters</w:t>
-      </w:r>
-      <w:proofErr w:type="spellEnd"/>
-      <w:r>
+        <w:rPr>
+          <w:lang w:val="en-GB"/>
+        </w:rPr>
+      </w:pPr>
+    </w:p>
+    <w:p>
+      <w:pPr>
+        <w:spacing w:after="0"/>
+        <w:jc w:val="both"/>
+        <w:rPr>
+          <w:lang w:val="en-GB"/>
+        </w:rPr>
+      </w:pPr>
+      <w:r>
+        <w:rPr>
+          <w:lang w:val="en-GB"/>
+        </w:rPr>
+        <w:t xml:space="preserve">KEEGAN GO, KENJI HATA. </w:t>
+      </w:r>
+      <w:r>
+        <w:rPr>
+          <w:lang w:val="en-GB"/>
+        </w:rPr>
+        <w:t>Statistical Physics of community detection</w:t>
+      </w:r>
+      <w:r>
+        <w:rPr>
+          <w:lang w:val="en-GB"/>
+        </w:rPr>
         <w:t>.</w:t>
       </w:r>
     </w:p>
-    <w:p>
-      <w:pPr>
-        <w:spacing w:after="0"/>
-        <w:jc w:val="both"/>
-      </w:pPr>
-    </w:p>
-    <w:p>
-      <w:pPr>
-        <w:spacing w:after="0"/>
-        <w:jc w:val="both"/>
-      </w:pPr>
-      <w:r>
-        <w:t xml:space="preserve">ALAA SAADE, FLORENT KRZAKALA, AND LENKA ZDEBOROVA. </w:t>
-      </w:r>
-      <w:r>
-        <w:t>Spectra</w:t>
-      </w:r>
-      <w:r>
-        <w:t xml:space="preserve">l </w:t>
-      </w:r>
-      <w:proofErr w:type="spellStart"/>
-      <w:r>
-        <w:t>clustering</w:t>
-      </w:r>
-      <w:proofErr w:type="spellEnd"/>
-      <w:r>
-        <w:t xml:space="preserve"> of graphs </w:t>
-      </w:r>
-      <w:proofErr w:type="spellStart"/>
-      <w:r>
-        <w:t>with</w:t>
-      </w:r>
-      <w:proofErr w:type="spellEnd"/>
-      <w:r>
-        <w:t xml:space="preserve"> the </w:t>
-      </w:r>
-      <w:proofErr w:type="spellStart"/>
-      <w:r>
-        <w:t>bethe</w:t>
-      </w:r>
-      <w:proofErr w:type="spellEnd"/>
-      <w:r>
-        <w:t xml:space="preserve"> </w:t>
-      </w:r>
-      <w:proofErr w:type="spellStart"/>
-      <w:r>
-        <w:t>hessian</w:t>
-      </w:r>
-      <w:proofErr w:type="spellEnd"/>
-      <w:r>
-        <w:t xml:space="preserve">. In </w:t>
-      </w:r>
-      <w:proofErr w:type="spellStart"/>
-      <w:r>
-        <w:t>Advances</w:t>
-      </w:r>
-      <w:proofErr w:type="spellEnd"/>
-      <w:r>
-        <w:t xml:space="preserve"> in Neural Information </w:t>
-      </w:r>
-      <w:proofErr w:type="spellStart"/>
-      <w:r>
-        <w:t>Processing</w:t>
-      </w:r>
-      <w:proofErr w:type="spellEnd"/>
-      <w:r>
-        <w:t xml:space="preserve"> </w:t>
-      </w:r>
-      <w:proofErr w:type="spellStart"/>
-      <w:r>
-        <w:t>Systems</w:t>
-      </w:r>
-      <w:proofErr w:type="spellEnd"/>
-      <w:r>
-        <w:t>.</w:t>
-      </w:r>
-    </w:p>
-    <w:p>
-      <w:pPr>
-        <w:spacing w:after="0"/>
-        <w:jc w:val="both"/>
-      </w:pPr>
-    </w:p>
-    <w:p>
-      <w:pPr>
-        <w:spacing w:after="0"/>
-        <w:jc w:val="both"/>
-      </w:pPr>
-      <w:r>
-        <w:t xml:space="preserve">ROMAIN COUILLET. </w:t>
-      </w:r>
-      <w:r>
-        <w:t xml:space="preserve">A </w:t>
-      </w:r>
-      <w:proofErr w:type="spellStart"/>
-      <w:r>
-        <w:t>random</w:t>
-      </w:r>
-      <w:proofErr w:type="spellEnd"/>
-      <w:r>
-        <w:t xml:space="preserve"> matrix </w:t>
-      </w:r>
-      <w:proofErr w:type="spellStart"/>
-      <w:r>
-        <w:t>approach</w:t>
-      </w:r>
-      <w:proofErr w:type="spellEnd"/>
-      <w:r>
-        <w:t xml:space="preserve"> to machine </w:t>
-      </w:r>
-      <w:proofErr w:type="spellStart"/>
-      <w:r>
-        <w:t>learning</w:t>
-      </w:r>
-      <w:proofErr w:type="spellEnd"/>
-      <w:r>
-        <w:t>.</w:t>
-      </w:r>
-    </w:p>
-    <w:p>
-      <w:pPr>
-        <w:spacing w:after="0"/>
-        <w:jc w:val="both"/>
-      </w:pPr>
-    </w:p>
-    <w:p>
-      <w:pPr>
-        <w:spacing w:after="0"/>
-        <w:jc w:val="both"/>
-      </w:pPr>
-      <w:r>
-        <w:t xml:space="preserve">LAURENT MASSOULIE. </w:t>
-      </w:r>
-      <w:proofErr w:type="spellStart"/>
-      <w:r>
-        <w:t>Community</w:t>
-      </w:r>
-      <w:proofErr w:type="spellEnd"/>
-      <w:r>
-        <w:t xml:space="preserve"> </w:t>
-      </w:r>
-      <w:proofErr w:type="spellStart"/>
-      <w:r>
-        <w:t>detection</w:t>
-      </w:r>
-      <w:proofErr w:type="spellEnd"/>
-      <w:r>
-        <w:t xml:space="preserve"> </w:t>
-      </w:r>
-      <w:proofErr w:type="spellStart"/>
-      <w:r>
-        <w:t>with</w:t>
-      </w:r>
-      <w:proofErr w:type="spellEnd"/>
-      <w:r>
-        <w:t xml:space="preserve"> spectral </w:t>
-      </w:r>
-      <w:proofErr w:type="spellStart"/>
-      <w:r>
-        <w:t>methods</w:t>
-      </w:r>
-      <w:proofErr w:type="spellEnd"/>
-      <w:r>
-        <w:t>.</w:t>
-      </w:r>
-    </w:p>
-    <w:p>
-      <w:pPr>
-        <w:spacing w:after="0"/>
-        <w:jc w:val="both"/>
-      </w:pPr>
-    </w:p>
-    <w:p>
-      <w:pPr>
-        <w:spacing w:after="0"/>
-        <w:jc w:val="both"/>
-      </w:pPr>
-      <w:r>
-        <w:t xml:space="preserve">LUCA DONETTI, MIGUEL A. MUNOZ. </w:t>
-      </w:r>
-      <w:proofErr w:type="spellStart"/>
-      <w:r>
-        <w:t>Detecting</w:t>
-      </w:r>
-      <w:proofErr w:type="spellEnd"/>
-      <w:r>
-        <w:t xml:space="preserve"> network </w:t>
-      </w:r>
-      <w:proofErr w:type="spellStart"/>
-      <w:r>
-        <w:t>communities</w:t>
-      </w:r>
-      <w:proofErr w:type="spellEnd"/>
-      <w:r>
-        <w:t xml:space="preserve"> : </w:t>
-      </w:r>
-      <w:proofErr w:type="spellStart"/>
-      <w:r>
-        <w:t>a</w:t>
-      </w:r>
-      <w:proofErr w:type="spellEnd"/>
-      <w:r>
-        <w:t xml:space="preserve"> new </w:t>
-      </w:r>
-      <w:proofErr w:type="spellStart"/>
-      <w:r>
-        <w:t>systematic</w:t>
-      </w:r>
-      <w:proofErr w:type="spellEnd"/>
-      <w:r>
-        <w:t xml:space="preserve"> and efficient </w:t>
-      </w:r>
-      <w:proofErr w:type="spellStart"/>
-      <w:r>
-        <w:t>algorithm</w:t>
-      </w:r>
-      <w:proofErr w:type="spellEnd"/>
-      <w:r>
-        <w:t>.</w:t>
-      </w:r>
-    </w:p>
-    <w:p>
-      <w:pPr>
-        <w:spacing w:after="0"/>
-        <w:jc w:val="both"/>
-      </w:pPr>
-    </w:p>
-    <w:p>
-      <w:pPr>
-        <w:spacing w:after="0"/>
-        <w:jc w:val="both"/>
-      </w:pPr>
-      <w:r>
-        <w:t xml:space="preserve">CAN M. LE. </w:t>
-      </w:r>
-      <w:proofErr w:type="spellStart"/>
-      <w:r>
-        <w:t>Estimating</w:t>
-      </w:r>
-      <w:proofErr w:type="spellEnd"/>
-      <w:r>
-        <w:t xml:space="preserve"> </w:t>
-      </w:r>
-      <w:proofErr w:type="spellStart"/>
-      <w:r>
-        <w:t>community</w:t>
-      </w:r>
-      <w:proofErr w:type="spellEnd"/>
-      <w:r>
-        <w:t xml:space="preserve"> s</w:t>
-      </w:r>
-      <w:bookmarkStart w:id="11" w:name="_GoBack"/>
-      <w:bookmarkEnd w:id="11"/>
-      <w:r>
-        <w:t xml:space="preserve">tructure in networks by spectral </w:t>
-      </w:r>
-      <w:proofErr w:type="spellStart"/>
-      <w:r>
-        <w:t>methods</w:t>
-      </w:r>
-      <w:proofErr w:type="spellEnd"/>
-      <w:r>
-        <w:t>.</w:t>
-      </w:r>
-    </w:p>
-    <w:p>
-      <w:pPr>
-        <w:spacing w:after="0"/>
-        <w:jc w:val="both"/>
-      </w:pPr>
-    </w:p>
-    <w:p>
-      <w:pPr>
-        <w:spacing w:after="0"/>
-        <w:jc w:val="both"/>
-      </w:pPr>
-      <w:r>
-        <w:t xml:space="preserve">XIAO ZHANG, M. E. J. NEWMAN. </w:t>
-      </w:r>
-      <w:proofErr w:type="spellStart"/>
-      <w:r>
-        <w:t>Multiway</w:t>
-      </w:r>
-      <w:proofErr w:type="spellEnd"/>
-      <w:r>
-        <w:t xml:space="preserve"> spectral </w:t>
-      </w:r>
-      <w:proofErr w:type="spellStart"/>
-      <w:r>
-        <w:t>community</w:t>
-      </w:r>
-      <w:proofErr w:type="spellEnd"/>
-      <w:r>
-        <w:t xml:space="preserve"> </w:t>
-      </w:r>
-      <w:proofErr w:type="spellStart"/>
-      <w:r>
-        <w:t>detection</w:t>
-      </w:r>
-      <w:proofErr w:type="spellEnd"/>
-      <w:r>
-        <w:t xml:space="preserve"> in networks</w:t>
-      </w:r>
-      <w:r>
-        <w:t>.</w:t>
-      </w:r>
-    </w:p>
-    <w:p>
-      <w:pPr>
-        <w:spacing w:after="0"/>
-        <w:jc w:val="both"/>
-      </w:pPr>
-    </w:p>
-    <w:p>
-      <w:pPr>
-        <w:spacing w:after="0"/>
-        <w:jc w:val="both"/>
-      </w:pPr>
-      <w:r>
-        <w:t xml:space="preserve">MARC LELARGE. </w:t>
-      </w:r>
-      <w:r>
-        <w:t>Algorithme des réseaux sociaux</w:t>
-      </w:r>
-      <w:r>
-        <w:t>.</w:t>
-      </w:r>
-    </w:p>
-    <w:p>
-      <w:pPr>
-        <w:spacing w:after="0"/>
-        <w:jc w:val="both"/>
-      </w:pPr>
-    </w:p>
-    <w:p>
-      <w:pPr>
-        <w:spacing w:after="0"/>
-        <w:jc w:val="both"/>
-      </w:pPr>
-      <w:r>
-        <w:t xml:space="preserve">HAFIZ TIOMOKO ALI, ROMAIN COUILLET. </w:t>
-      </w:r>
-      <w:proofErr w:type="spellStart"/>
-      <w:r>
-        <w:t>Random</w:t>
-      </w:r>
-      <w:proofErr w:type="spellEnd"/>
-      <w:r>
-        <w:t xml:space="preserve"> matrix </w:t>
-      </w:r>
-      <w:proofErr w:type="spellStart"/>
-      <w:r>
-        <w:t>impro</w:t>
-      </w:r>
-      <w:r>
-        <w:t>ved</w:t>
-      </w:r>
-      <w:proofErr w:type="spellEnd"/>
-      <w:r>
-        <w:t xml:space="preserve"> </w:t>
-      </w:r>
-      <w:proofErr w:type="spellStart"/>
-      <w:r>
-        <w:t>community</w:t>
-      </w:r>
-      <w:proofErr w:type="spellEnd"/>
-      <w:r>
-        <w:t xml:space="preserve"> </w:t>
-      </w:r>
-      <w:proofErr w:type="spellStart"/>
-      <w:r>
-        <w:t>detection</w:t>
-      </w:r>
-      <w:proofErr w:type="spellEnd"/>
-      <w:r>
-        <w:t xml:space="preserve"> in </w:t>
-      </w:r>
-      <w:proofErr w:type="spellStart"/>
-      <w:r>
-        <w:t>heterogeneous</w:t>
-      </w:r>
-      <w:proofErr w:type="spellEnd"/>
-      <w:r>
-        <w:t xml:space="preserve"> networks</w:t>
-      </w:r>
-      <w:r>
-        <w:t>.</w:t>
-      </w:r>
-    </w:p>
-    <w:p>
-      <w:pPr>
-        <w:spacing w:after="0"/>
-        <w:jc w:val="both"/>
-      </w:pPr>
-    </w:p>
-    <w:p>
-      <w:pPr>
-        <w:spacing w:after="0"/>
-        <w:jc w:val="both"/>
-      </w:pPr>
-      <w:r>
-        <w:t xml:space="preserve">EMMANUEL ABBE, COLIN SANDON. </w:t>
-      </w:r>
-      <w:proofErr w:type="spellStart"/>
-      <w:r>
-        <w:t>Recovering</w:t>
-      </w:r>
-      <w:proofErr w:type="spellEnd"/>
-      <w:r>
-        <w:t xml:space="preserve"> </w:t>
-      </w:r>
-      <w:proofErr w:type="spellStart"/>
-      <w:r>
-        <w:t>communities</w:t>
-      </w:r>
-      <w:proofErr w:type="spellEnd"/>
-      <w:r>
-        <w:t xml:space="preserve"> in the </w:t>
-      </w:r>
-      <w:proofErr w:type="spellStart"/>
-      <w:r>
-        <w:t>general</w:t>
-      </w:r>
-      <w:proofErr w:type="spellEnd"/>
-      <w:r>
-        <w:t xml:space="preserve"> </w:t>
-      </w:r>
-      <w:proofErr w:type="spellStart"/>
-      <w:r>
-        <w:t>stochastic</w:t>
-      </w:r>
-      <w:proofErr w:type="spellEnd"/>
-      <w:r>
-        <w:t xml:space="preserve"> block model </w:t>
-      </w:r>
-      <w:proofErr w:type="spellStart"/>
-      <w:r>
-        <w:t>without</w:t>
-      </w:r>
-      <w:proofErr w:type="spellEnd"/>
-      <w:r>
-        <w:t xml:space="preserve"> </w:t>
-      </w:r>
-      <w:proofErr w:type="spellStart"/>
-      <w:r>
-        <w:t>knowing</w:t>
-      </w:r>
-      <w:proofErr w:type="spellEnd"/>
-      <w:r>
-        <w:t xml:space="preserve"> the </w:t>
-      </w:r>
-      <w:proofErr w:type="spellStart"/>
-      <w:r>
-        <w:t>parameters</w:t>
-      </w:r>
-      <w:proofErr w:type="spellEnd"/>
-      <w:r>
-        <w:t>.</w:t>
-      </w:r>
-    </w:p>
-    <w:p>
-      <w:pPr>
-        <w:spacing w:after="0"/>
-        <w:jc w:val="both"/>
-      </w:pPr>
-    </w:p>
-    <w:p>
-      <w:pPr>
-        <w:spacing w:after="0"/>
-        <w:jc w:val="both"/>
-      </w:pPr>
-      <w:r>
-        <w:t xml:space="preserve">PAN ZHANG. </w:t>
-      </w:r>
-      <w:proofErr w:type="spellStart"/>
-      <w:r>
-        <w:t>Robust</w:t>
-      </w:r>
-      <w:proofErr w:type="spellEnd"/>
-      <w:r>
-        <w:t xml:space="preserve"> spectral </w:t>
-      </w:r>
-      <w:proofErr w:type="spellStart"/>
-      <w:r>
-        <w:t>detection</w:t>
-      </w:r>
-      <w:proofErr w:type="spellEnd"/>
-      <w:r>
-        <w:t xml:space="preserve"> of global structures in the data by </w:t>
-      </w:r>
-      <w:proofErr w:type="spellStart"/>
-      <w:r>
-        <w:t>learning</w:t>
-      </w:r>
-      <w:proofErr w:type="spellEnd"/>
-      <w:r>
-        <w:t xml:space="preserve"> a </w:t>
-      </w:r>
-      <w:proofErr w:type="spellStart"/>
-      <w:r>
-        <w:t>regularization</w:t>
-      </w:r>
-      <w:proofErr w:type="spellEnd"/>
-      <w:r>
-        <w:t>.</w:t>
-      </w:r>
-    </w:p>
-    <w:p>
-      <w:pPr>
-        <w:spacing w:after="0"/>
-        <w:jc w:val="both"/>
-      </w:pPr>
-    </w:p>
-    <w:p>
-      <w:pPr>
-        <w:spacing w:after="0"/>
-        <w:jc w:val="both"/>
-      </w:pPr>
-      <w:r>
-        <w:t xml:space="preserve">M. E. J. NEWMAN. </w:t>
-      </w:r>
-      <w:r>
-        <w:t xml:space="preserve">Spectral </w:t>
-      </w:r>
-      <w:proofErr w:type="spellStart"/>
-      <w:r>
-        <w:t>methods</w:t>
-      </w:r>
-      <w:proofErr w:type="spellEnd"/>
-      <w:r>
-        <w:t xml:space="preserve"> for network </w:t>
-      </w:r>
-      <w:proofErr w:type="spellStart"/>
-      <w:r>
-        <w:t>community</w:t>
-      </w:r>
-      <w:proofErr w:type="spellEnd"/>
-      <w:r>
-        <w:t xml:space="preserve"> </w:t>
-      </w:r>
-      <w:proofErr w:type="spellStart"/>
-      <w:r>
-        <w:t>detection</w:t>
-      </w:r>
-      <w:proofErr w:type="spellEnd"/>
-      <w:r>
-        <w:t xml:space="preserve"> and graph </w:t>
-      </w:r>
-      <w:proofErr w:type="spellStart"/>
-      <w:r>
-        <w:t>partitionning</w:t>
-      </w:r>
-      <w:proofErr w:type="spellEnd"/>
-      <w:r>
-        <w:t>.</w:t>
-      </w:r>
-    </w:p>
-    <w:p>
-      <w:pPr>
-        <w:spacing w:after="0"/>
-        <w:jc w:val="both"/>
-      </w:pPr>
-    </w:p>
-    <w:p>
-      <w:pPr>
-        <w:spacing w:after="0"/>
-        <w:jc w:val="both"/>
-      </w:pPr>
-      <w:r>
-        <w:t xml:space="preserve">KEEGAN GO, KENJI HATA. </w:t>
-      </w:r>
-      <w:proofErr w:type="spellStart"/>
-      <w:r>
-        <w:t>Statistical</w:t>
-      </w:r>
-      <w:proofErr w:type="spellEnd"/>
-      <w:r>
-        <w:t xml:space="preserve"> </w:t>
-      </w:r>
-      <w:proofErr w:type="spellStart"/>
-      <w:r>
-        <w:t>Physics</w:t>
-      </w:r>
-      <w:proofErr w:type="spellEnd"/>
-      <w:r>
-        <w:t xml:space="preserve"> of </w:t>
-      </w:r>
-      <w:proofErr w:type="spellStart"/>
-      <w:r>
-        <w:t>community</w:t>
-      </w:r>
-      <w:proofErr w:type="spellEnd"/>
-      <w:r>
-        <w:t xml:space="preserve"> </w:t>
-      </w:r>
-      <w:proofErr w:type="spellStart"/>
-      <w:r>
-        <w:t>detection</w:t>
-      </w:r>
-      <w:proofErr w:type="spellEnd"/>
-      <w:r>
-        <w:t>.</w:t>
-      </w:r>
-    </w:p>
     <w:sectPr>
-      <w:footerReference w:type="default" r:id="rId19"/>
+      <w:footerReference w:type="default" r:id="rId23"/>
       <w:pgSz w:w="11906" w:h="16838"/>
       <w:pgMar w:top="1417" w:right="1417" w:bottom="1417" w:left="1417" w:header="708" w:footer="708" w:gutter="0"/>
       <w:cols w:space="708"/>
@@ -4909,7 +5800,7 @@
 </file>
 
 <file path=word/endnotes.xml><?xml version="1.0" encoding="utf-8"?>
-<w:endnotes xmlns:wpc="http://schemas.microsoft.com/office/word/2010/wordprocessingCanvas" xmlns:cx="http://schemas.microsoft.com/office/drawing/2014/chartex" xmlns:mc="http://schemas.openxmlformats.org/markup-compatibility/2006" xmlns:o="urn:schemas-microsoft-com:office:office" xmlns:r="http://schemas.openxmlformats.org/officeDocument/2006/relationships" xmlns:m="http://schemas.openxmlformats.org/officeDocument/2006/math" xmlns:v="urn:schemas-microsoft-com:vml" xmlns:wp14="http://schemas.microsoft.com/office/word/2010/wordprocessingDrawing" xmlns:wp="http://schemas.openxmlformats.org/drawingml/2006/wordprocessingDrawing" xmlns:w10="urn:schemas-microsoft-com:office:word" xmlns:w="http://schemas.openxmlformats.org/wordprocessingml/2006/main" xmlns:w14="http://schemas.microsoft.com/office/word/2010/wordml" xmlns:w15="http://schemas.microsoft.com/office/word/2012/wordml" xmlns:w16se="http://schemas.microsoft.com/office/word/2015/wordml/symex" xmlns:wpg="http://schemas.microsoft.com/office/word/2010/wordprocessingGroup" xmlns:wpi="http://schemas.microsoft.com/office/word/2010/wordprocessingInk" xmlns:wne="http://schemas.microsoft.com/office/word/2006/wordml" xmlns:wps="http://schemas.microsoft.com/office/word/2010/wordprocessingShape" mc:Ignorable="w14 w15 w16se wp14">
+<w:endnotes xmlns:wpc="http://schemas.microsoft.com/office/word/2010/wordprocessingCanvas" xmlns:cx="http://schemas.microsoft.com/office/drawing/2014/chartex" xmlns:cx1="http://schemas.microsoft.com/office/drawing/2015/9/8/chartex" xmlns:mc="http://schemas.openxmlformats.org/markup-compatibility/2006" xmlns:o="urn:schemas-microsoft-com:office:office" xmlns:r="http://schemas.openxmlformats.org/officeDocument/2006/relationships" xmlns:m="http://schemas.openxmlformats.org/officeDocument/2006/math" xmlns:v="urn:schemas-microsoft-com:vml" xmlns:wp14="http://schemas.microsoft.com/office/word/2010/wordprocessingDrawing" xmlns:wp="http://schemas.openxmlformats.org/drawingml/2006/wordprocessingDrawing" xmlns:w10="urn:schemas-microsoft-com:office:word" xmlns:w="http://schemas.openxmlformats.org/wordprocessingml/2006/main" xmlns:w14="http://schemas.microsoft.com/office/word/2010/wordml" xmlns:w15="http://schemas.microsoft.com/office/word/2012/wordml" xmlns:w16se="http://schemas.microsoft.com/office/word/2015/wordml/symex" xmlns:wpg="http://schemas.microsoft.com/office/word/2010/wordprocessingGroup" xmlns:wpi="http://schemas.microsoft.com/office/word/2010/wordprocessingInk" xmlns:wne="http://schemas.microsoft.com/office/word/2006/wordml" xmlns:wps="http://schemas.microsoft.com/office/word/2010/wordprocessingShape" mc:Ignorable="w14 w15 w16se wp14">
   <w:endnote w:type="separator" w:id="-1">
     <w:p>
       <w:pPr>
@@ -4934,7 +5825,7 @@
 </file>
 
 <file path=word/footer1.xml><?xml version="1.0" encoding="utf-8"?>
-<w:ftr xmlns:wpc="http://schemas.microsoft.com/office/word/2010/wordprocessingCanvas" xmlns:cx="http://schemas.microsoft.com/office/drawing/2014/chartex" xmlns:mc="http://schemas.openxmlformats.org/markup-compatibility/2006" xmlns:o="urn:schemas-microsoft-com:office:office" xmlns:r="http://schemas.openxmlformats.org/officeDocument/2006/relationships" xmlns:m="http://schemas.openxmlformats.org/officeDocument/2006/math" xmlns:v="urn:schemas-microsoft-com:vml" xmlns:wp14="http://schemas.microsoft.com/office/word/2010/wordprocessingDrawing" xmlns:wp="http://schemas.openxmlformats.org/drawingml/2006/wordprocessingDrawing" xmlns:w10="urn:schemas-microsoft-com:office:word" xmlns:w="http://schemas.openxmlformats.org/wordprocessingml/2006/main" xmlns:w14="http://schemas.microsoft.com/office/word/2010/wordml" xmlns:w15="http://schemas.microsoft.com/office/word/2012/wordml" xmlns:w16se="http://schemas.microsoft.com/office/word/2015/wordml/symex" xmlns:wpg="http://schemas.microsoft.com/office/word/2010/wordprocessingGroup" xmlns:wpi="http://schemas.microsoft.com/office/word/2010/wordprocessingInk" xmlns:wne="http://schemas.microsoft.com/office/word/2006/wordml" xmlns:wps="http://schemas.microsoft.com/office/word/2010/wordprocessingShape" mc:Ignorable="w14 w15 w16se wp14">
+<w:ftr xmlns:wpc="http://schemas.microsoft.com/office/word/2010/wordprocessingCanvas" xmlns:cx="http://schemas.microsoft.com/office/drawing/2014/chartex" xmlns:cx1="http://schemas.microsoft.com/office/drawing/2015/9/8/chartex" xmlns:mc="http://schemas.openxmlformats.org/markup-compatibility/2006" xmlns:o="urn:schemas-microsoft-com:office:office" xmlns:r="http://schemas.openxmlformats.org/officeDocument/2006/relationships" xmlns:m="http://schemas.openxmlformats.org/officeDocument/2006/math" xmlns:v="urn:schemas-microsoft-com:vml" xmlns:wp14="http://schemas.microsoft.com/office/word/2010/wordprocessingDrawing" xmlns:wp="http://schemas.openxmlformats.org/drawingml/2006/wordprocessingDrawing" xmlns:w10="urn:schemas-microsoft-com:office:word" xmlns:w="http://schemas.openxmlformats.org/wordprocessingml/2006/main" xmlns:w14="http://schemas.microsoft.com/office/word/2010/wordml" xmlns:w15="http://schemas.microsoft.com/office/word/2012/wordml" xmlns:w16se="http://schemas.microsoft.com/office/word/2015/wordml/symex" xmlns:wpg="http://schemas.microsoft.com/office/word/2010/wordprocessingGroup" xmlns:wpi="http://schemas.microsoft.com/office/word/2010/wordprocessingInk" xmlns:wne="http://schemas.microsoft.com/office/word/2006/wordml" xmlns:wps="http://schemas.microsoft.com/office/word/2010/wordprocessingShape" mc:Ignorable="w14 w15 w16se wp14">
   <w:p>
     <w:pPr>
       <w:tabs>
@@ -5004,7 +5895,7 @@
         <w:sz w:val="20"/>
         <w:szCs w:val="20"/>
       </w:rPr>
-      <w:t>8</w:t>
+      <w:t>12</w:t>
     </w:r>
     <w:r>
       <w:rPr>
@@ -5059,7 +5950,7 @@
         <w:sz w:val="20"/>
         <w:szCs w:val="20"/>
       </w:rPr>
-      <w:t>8</w:t>
+      <w:t>12</w:t>
     </w:r>
     <w:r>
       <w:rPr>
@@ -5080,7 +5971,7 @@
 </file>
 
 <file path=word/footnotes.xml><?xml version="1.0" encoding="utf-8"?>
-<w:footnotes xmlns:wpc="http://schemas.microsoft.com/office/word/2010/wordprocessingCanvas" xmlns:cx="http://schemas.microsoft.com/office/drawing/2014/chartex" xmlns:mc="http://schemas.openxmlformats.org/markup-compatibility/2006" xmlns:o="urn:schemas-microsoft-com:office:office" xmlns:r="http://schemas.openxmlformats.org/officeDocument/2006/relationships" xmlns:m="http://schemas.openxmlformats.org/officeDocument/2006/math" xmlns:v="urn:schemas-microsoft-com:vml" xmlns:wp14="http://schemas.microsoft.com/office/word/2010/wordprocessingDrawing" xmlns:wp="http://schemas.openxmlformats.org/drawingml/2006/wordprocessingDrawing" xmlns:w10="urn:schemas-microsoft-com:office:word" xmlns:w="http://schemas.openxmlformats.org/wordprocessingml/2006/main" xmlns:w14="http://schemas.microsoft.com/office/word/2010/wordml" xmlns:w15="http://schemas.microsoft.com/office/word/2012/wordml" xmlns:w16se="http://schemas.microsoft.com/office/word/2015/wordml/symex" xmlns:wpg="http://schemas.microsoft.com/office/word/2010/wordprocessingGroup" xmlns:wpi="http://schemas.microsoft.com/office/word/2010/wordprocessingInk" xmlns:wne="http://schemas.microsoft.com/office/word/2006/wordml" xmlns:wps="http://schemas.microsoft.com/office/word/2010/wordprocessingShape" mc:Ignorable="w14 w15 w16se wp14">
+<w:footnotes xmlns:wpc="http://schemas.microsoft.com/office/word/2010/wordprocessingCanvas" xmlns:cx="http://schemas.microsoft.com/office/drawing/2014/chartex" xmlns:cx1="http://schemas.microsoft.com/office/drawing/2015/9/8/chartex" xmlns:mc="http://schemas.openxmlformats.org/markup-compatibility/2006" xmlns:o="urn:schemas-microsoft-com:office:office" xmlns:r="http://schemas.openxmlformats.org/officeDocument/2006/relationships" xmlns:m="http://schemas.openxmlformats.org/officeDocument/2006/math" xmlns:v="urn:schemas-microsoft-com:vml" xmlns:wp14="http://schemas.microsoft.com/office/word/2010/wordprocessingDrawing" xmlns:wp="http://schemas.openxmlformats.org/drawingml/2006/wordprocessingDrawing" xmlns:w10="urn:schemas-microsoft-com:office:word" xmlns:w="http://schemas.openxmlformats.org/wordprocessingml/2006/main" xmlns:w14="http://schemas.microsoft.com/office/word/2010/wordml" xmlns:w15="http://schemas.microsoft.com/office/word/2012/wordml" xmlns:w16se="http://schemas.microsoft.com/office/word/2015/wordml/symex" xmlns:wpg="http://schemas.microsoft.com/office/word/2010/wordprocessingGroup" xmlns:wpi="http://schemas.microsoft.com/office/word/2010/wordprocessingInk" xmlns:wne="http://schemas.microsoft.com/office/word/2006/wordml" xmlns:wps="http://schemas.microsoft.com/office/word/2010/wordprocessingShape" mc:Ignorable="w14 w15 w16se wp14">
   <w:footnote w:type="separator" w:id="-1">
     <w:p>
       <w:pPr>
@@ -5105,7 +5996,7 @@
 </file>
 
 <file path=word/numbering.xml><?xml version="1.0" encoding="utf-8"?>
-<w:numbering xmlns:wpc="http://schemas.microsoft.com/office/word/2010/wordprocessingCanvas" xmlns:cx="http://schemas.microsoft.com/office/drawing/2014/chartex" xmlns:mc="http://schemas.openxmlformats.org/markup-compatibility/2006" xmlns:o="urn:schemas-microsoft-com:office:office" xmlns:r="http://schemas.openxmlformats.org/officeDocument/2006/relationships" xmlns:m="http://schemas.openxmlformats.org/officeDocument/2006/math" xmlns:v="urn:schemas-microsoft-com:vml" xmlns:wp14="http://schemas.microsoft.com/office/word/2010/wordprocessingDrawing" xmlns:wp="http://schemas.openxmlformats.org/drawingml/2006/wordprocessingDrawing" xmlns:w10="urn:schemas-microsoft-com:office:word" xmlns:w="http://schemas.openxmlformats.org/wordprocessingml/2006/main" xmlns:w14="http://schemas.microsoft.com/office/word/2010/wordml" xmlns:w15="http://schemas.microsoft.com/office/word/2012/wordml" xmlns:w16se="http://schemas.microsoft.com/office/word/2015/wordml/symex" xmlns:wpg="http://schemas.microsoft.com/office/word/2010/wordprocessingGroup" xmlns:wpi="http://schemas.microsoft.com/office/word/2010/wordprocessingInk" xmlns:wne="http://schemas.microsoft.com/office/word/2006/wordml" xmlns:wps="http://schemas.microsoft.com/office/word/2010/wordprocessingShape" mc:Ignorable="w14 w15 w16se wp14">
+<w:numbering xmlns:wpc="http://schemas.microsoft.com/office/word/2010/wordprocessingCanvas" xmlns:cx="http://schemas.microsoft.com/office/drawing/2014/chartex" xmlns:cx1="http://schemas.microsoft.com/office/drawing/2015/9/8/chartex" xmlns:mc="http://schemas.openxmlformats.org/markup-compatibility/2006" xmlns:o="urn:schemas-microsoft-com:office:office" xmlns:r="http://schemas.openxmlformats.org/officeDocument/2006/relationships" xmlns:m="http://schemas.openxmlformats.org/officeDocument/2006/math" xmlns:v="urn:schemas-microsoft-com:vml" xmlns:wp14="http://schemas.microsoft.com/office/word/2010/wordprocessingDrawing" xmlns:wp="http://schemas.openxmlformats.org/drawingml/2006/wordprocessingDrawing" xmlns:w10="urn:schemas-microsoft-com:office:word" xmlns:w="http://schemas.openxmlformats.org/wordprocessingml/2006/main" xmlns:w14="http://schemas.microsoft.com/office/word/2010/wordml" xmlns:w15="http://schemas.microsoft.com/office/word/2012/wordml" xmlns:w16se="http://schemas.microsoft.com/office/word/2015/wordml/symex" xmlns:wpg="http://schemas.microsoft.com/office/word/2010/wordprocessingGroup" xmlns:wpi="http://schemas.microsoft.com/office/word/2010/wordprocessingInk" xmlns:wne="http://schemas.microsoft.com/office/word/2006/wordml" xmlns:wps="http://schemas.microsoft.com/office/word/2010/wordprocessingShape" mc:Ignorable="w14 w15 w16se wp14">
   <w:abstractNum w:abstractNumId="0" w15:restartNumberingAfterBreak="0">
     <w:nsid w:val="225255E1"/>
     <w:multiLevelType w:val="hybridMultilevel"/>
@@ -5220,6 +6111,119 @@
     </w:lvl>
   </w:abstractNum>
   <w:abstractNum w:abstractNumId="1" w15:restartNumberingAfterBreak="0">
+    <w:nsid w:val="363F4A89"/>
+    <w:multiLevelType w:val="hybridMultilevel"/>
+    <w:tmpl w:val="40A0B8B8"/>
+    <w:lvl w:ilvl="0" w:tplc="040C0001">
+      <w:start w:val="1"/>
+      <w:numFmt w:val="bullet"/>
+      <w:lvlText w:val=""/>
+      <w:lvlJc w:val="left"/>
+      <w:pPr>
+        <w:ind w:left="720" w:hanging="360"/>
+      </w:pPr>
+      <w:rPr>
+        <w:rFonts w:ascii="Symbol" w:hAnsi="Symbol" w:hint="default"/>
+      </w:rPr>
+    </w:lvl>
+    <w:lvl w:ilvl="1" w:tplc="040C0003" w:tentative="1">
+      <w:start w:val="1"/>
+      <w:numFmt w:val="bullet"/>
+      <w:lvlText w:val="o"/>
+      <w:lvlJc w:val="left"/>
+      <w:pPr>
+        <w:ind w:left="1440" w:hanging="360"/>
+      </w:pPr>
+      <w:rPr>
+        <w:rFonts w:ascii="Courier New" w:hAnsi="Courier New" w:cs="Courier New" w:hint="default"/>
+      </w:rPr>
+    </w:lvl>
+    <w:lvl w:ilvl="2" w:tplc="040C0005" w:tentative="1">
+      <w:start w:val="1"/>
+      <w:numFmt w:val="bullet"/>
+      <w:lvlText w:val=""/>
+      <w:lvlJc w:val="left"/>
+      <w:pPr>
+        <w:ind w:left="2160" w:hanging="360"/>
+      </w:pPr>
+      <w:rPr>
+        <w:rFonts w:ascii="Wingdings" w:hAnsi="Wingdings" w:hint="default"/>
+      </w:rPr>
+    </w:lvl>
+    <w:lvl w:ilvl="3" w:tplc="040C0001" w:tentative="1">
+      <w:start w:val="1"/>
+      <w:numFmt w:val="bullet"/>
+      <w:lvlText w:val=""/>
+      <w:lvlJc w:val="left"/>
+      <w:pPr>
+        <w:ind w:left="2880" w:hanging="360"/>
+      </w:pPr>
+      <w:rPr>
+        <w:rFonts w:ascii="Symbol" w:hAnsi="Symbol" w:hint="default"/>
+      </w:rPr>
+    </w:lvl>
+    <w:lvl w:ilvl="4" w:tplc="040C0003" w:tentative="1">
+      <w:start w:val="1"/>
+      <w:numFmt w:val="bullet"/>
+      <w:lvlText w:val="o"/>
+      <w:lvlJc w:val="left"/>
+      <w:pPr>
+        <w:ind w:left="3600" w:hanging="360"/>
+      </w:pPr>
+      <w:rPr>
+        <w:rFonts w:ascii="Courier New" w:hAnsi="Courier New" w:cs="Courier New" w:hint="default"/>
+      </w:rPr>
+    </w:lvl>
+    <w:lvl w:ilvl="5" w:tplc="040C0005" w:tentative="1">
+      <w:start w:val="1"/>
+      <w:numFmt w:val="bullet"/>
+      <w:lvlText w:val=""/>
+      <w:lvlJc w:val="left"/>
+      <w:pPr>
+        <w:ind w:left="4320" w:hanging="360"/>
+      </w:pPr>
+      <w:rPr>
+        <w:rFonts w:ascii="Wingdings" w:hAnsi="Wingdings" w:hint="default"/>
+      </w:rPr>
+    </w:lvl>
+    <w:lvl w:ilvl="6" w:tplc="040C0001" w:tentative="1">
+      <w:start w:val="1"/>
+      <w:numFmt w:val="bullet"/>
+      <w:lvlText w:val=""/>
+      <w:lvlJc w:val="left"/>
+      <w:pPr>
+        <w:ind w:left="5040" w:hanging="360"/>
+      </w:pPr>
+      <w:rPr>
+        <w:rFonts w:ascii="Symbol" w:hAnsi="Symbol" w:hint="default"/>
+      </w:rPr>
+    </w:lvl>
+    <w:lvl w:ilvl="7" w:tplc="040C0003" w:tentative="1">
+      <w:start w:val="1"/>
+      <w:numFmt w:val="bullet"/>
+      <w:lvlText w:val="o"/>
+      <w:lvlJc w:val="left"/>
+      <w:pPr>
+        <w:ind w:left="5760" w:hanging="360"/>
+      </w:pPr>
+      <w:rPr>
+        <w:rFonts w:ascii="Courier New" w:hAnsi="Courier New" w:cs="Courier New" w:hint="default"/>
+      </w:rPr>
+    </w:lvl>
+    <w:lvl w:ilvl="8" w:tplc="040C0005" w:tentative="1">
+      <w:start w:val="1"/>
+      <w:numFmt w:val="bullet"/>
+      <w:lvlText w:val=""/>
+      <w:lvlJc w:val="left"/>
+      <w:pPr>
+        <w:ind w:left="6480" w:hanging="360"/>
+      </w:pPr>
+      <w:rPr>
+        <w:rFonts w:ascii="Wingdings" w:hAnsi="Wingdings" w:hint="default"/>
+      </w:rPr>
+    </w:lvl>
+  </w:abstractNum>
+  <w:abstractNum w:abstractNumId="2" w15:restartNumberingAfterBreak="0">
     <w:nsid w:val="3C4F60C5"/>
     <w:multiLevelType w:val="hybridMultilevel"/>
     <w:tmpl w:val="762AB164"/>
@@ -5332,7 +6336,7 @@
       </w:rPr>
     </w:lvl>
   </w:abstractNum>
-  <w:abstractNum w:abstractNumId="2" w15:restartNumberingAfterBreak="0">
+  <w:abstractNum w:abstractNumId="3" w15:restartNumberingAfterBreak="0">
     <w:nsid w:val="56EB4042"/>
     <w:multiLevelType w:val="hybridMultilevel"/>
     <w:tmpl w:val="D8561AEA"/>
@@ -5445,14 +6449,249 @@
       </w:rPr>
     </w:lvl>
   </w:abstractNum>
+  <w:abstractNum w:abstractNumId="4" w15:restartNumberingAfterBreak="0">
+    <w:nsid w:val="6C240272"/>
+    <w:multiLevelType w:val="hybridMultilevel"/>
+    <w:tmpl w:val="F3E8A328"/>
+    <w:lvl w:ilvl="0" w:tplc="040C0001">
+      <w:start w:val="1"/>
+      <w:numFmt w:val="bullet"/>
+      <w:lvlText w:val=""/>
+      <w:lvlJc w:val="left"/>
+      <w:pPr>
+        <w:ind w:left="720" w:hanging="360"/>
+      </w:pPr>
+      <w:rPr>
+        <w:rFonts w:ascii="Symbol" w:hAnsi="Symbol" w:hint="default"/>
+      </w:rPr>
+    </w:lvl>
+    <w:lvl w:ilvl="1" w:tplc="040C0003" w:tentative="1">
+      <w:start w:val="1"/>
+      <w:numFmt w:val="bullet"/>
+      <w:lvlText w:val="o"/>
+      <w:lvlJc w:val="left"/>
+      <w:pPr>
+        <w:ind w:left="1440" w:hanging="360"/>
+      </w:pPr>
+      <w:rPr>
+        <w:rFonts w:ascii="Courier New" w:hAnsi="Courier New" w:cs="Courier New" w:hint="default"/>
+      </w:rPr>
+    </w:lvl>
+    <w:lvl w:ilvl="2" w:tplc="040C0005" w:tentative="1">
+      <w:start w:val="1"/>
+      <w:numFmt w:val="bullet"/>
+      <w:lvlText w:val=""/>
+      <w:lvlJc w:val="left"/>
+      <w:pPr>
+        <w:ind w:left="2160" w:hanging="360"/>
+      </w:pPr>
+      <w:rPr>
+        <w:rFonts w:ascii="Wingdings" w:hAnsi="Wingdings" w:hint="default"/>
+      </w:rPr>
+    </w:lvl>
+    <w:lvl w:ilvl="3" w:tplc="040C0001" w:tentative="1">
+      <w:start w:val="1"/>
+      <w:numFmt w:val="bullet"/>
+      <w:lvlText w:val=""/>
+      <w:lvlJc w:val="left"/>
+      <w:pPr>
+        <w:ind w:left="2880" w:hanging="360"/>
+      </w:pPr>
+      <w:rPr>
+        <w:rFonts w:ascii="Symbol" w:hAnsi="Symbol" w:hint="default"/>
+      </w:rPr>
+    </w:lvl>
+    <w:lvl w:ilvl="4" w:tplc="040C0003" w:tentative="1">
+      <w:start w:val="1"/>
+      <w:numFmt w:val="bullet"/>
+      <w:lvlText w:val="o"/>
+      <w:lvlJc w:val="left"/>
+      <w:pPr>
+        <w:ind w:left="3600" w:hanging="360"/>
+      </w:pPr>
+      <w:rPr>
+        <w:rFonts w:ascii="Courier New" w:hAnsi="Courier New" w:cs="Courier New" w:hint="default"/>
+      </w:rPr>
+    </w:lvl>
+    <w:lvl w:ilvl="5" w:tplc="040C0005" w:tentative="1">
+      <w:start w:val="1"/>
+      <w:numFmt w:val="bullet"/>
+      <w:lvlText w:val=""/>
+      <w:lvlJc w:val="left"/>
+      <w:pPr>
+        <w:ind w:left="4320" w:hanging="360"/>
+      </w:pPr>
+      <w:rPr>
+        <w:rFonts w:ascii="Wingdings" w:hAnsi="Wingdings" w:hint="default"/>
+      </w:rPr>
+    </w:lvl>
+    <w:lvl w:ilvl="6" w:tplc="040C0001" w:tentative="1">
+      <w:start w:val="1"/>
+      <w:numFmt w:val="bullet"/>
+      <w:lvlText w:val=""/>
+      <w:lvlJc w:val="left"/>
+      <w:pPr>
+        <w:ind w:left="5040" w:hanging="360"/>
+      </w:pPr>
+      <w:rPr>
+        <w:rFonts w:ascii="Symbol" w:hAnsi="Symbol" w:hint="default"/>
+      </w:rPr>
+    </w:lvl>
+    <w:lvl w:ilvl="7" w:tplc="040C0003" w:tentative="1">
+      <w:start w:val="1"/>
+      <w:numFmt w:val="bullet"/>
+      <w:lvlText w:val="o"/>
+      <w:lvlJc w:val="left"/>
+      <w:pPr>
+        <w:ind w:left="5760" w:hanging="360"/>
+      </w:pPr>
+      <w:rPr>
+        <w:rFonts w:ascii="Courier New" w:hAnsi="Courier New" w:cs="Courier New" w:hint="default"/>
+      </w:rPr>
+    </w:lvl>
+    <w:lvl w:ilvl="8" w:tplc="040C0005" w:tentative="1">
+      <w:start w:val="1"/>
+      <w:numFmt w:val="bullet"/>
+      <w:lvlText w:val=""/>
+      <w:lvlJc w:val="left"/>
+      <w:pPr>
+        <w:ind w:left="6480" w:hanging="360"/>
+      </w:pPr>
+      <w:rPr>
+        <w:rFonts w:ascii="Wingdings" w:hAnsi="Wingdings" w:hint="default"/>
+      </w:rPr>
+    </w:lvl>
+  </w:abstractNum>
+  <w:abstractNum w:abstractNumId="5" w15:restartNumberingAfterBreak="0">
+    <w:nsid w:val="78787888"/>
+    <w:multiLevelType w:val="hybridMultilevel"/>
+    <w:tmpl w:val="B846DCF4"/>
+    <w:lvl w:ilvl="0" w:tplc="040C0001">
+      <w:start w:val="1"/>
+      <w:numFmt w:val="bullet"/>
+      <w:lvlText w:val=""/>
+      <w:lvlJc w:val="left"/>
+      <w:pPr>
+        <w:ind w:left="720" w:hanging="360"/>
+      </w:pPr>
+      <w:rPr>
+        <w:rFonts w:ascii="Symbol" w:hAnsi="Symbol" w:hint="default"/>
+      </w:rPr>
+    </w:lvl>
+    <w:lvl w:ilvl="1" w:tplc="040C0003" w:tentative="1">
+      <w:start w:val="1"/>
+      <w:numFmt w:val="bullet"/>
+      <w:lvlText w:val="o"/>
+      <w:lvlJc w:val="left"/>
+      <w:pPr>
+        <w:ind w:left="1440" w:hanging="360"/>
+      </w:pPr>
+      <w:rPr>
+        <w:rFonts w:ascii="Courier New" w:hAnsi="Courier New" w:cs="Courier New" w:hint="default"/>
+      </w:rPr>
+    </w:lvl>
+    <w:lvl w:ilvl="2" w:tplc="040C0005" w:tentative="1">
+      <w:start w:val="1"/>
+      <w:numFmt w:val="bullet"/>
+      <w:lvlText w:val=""/>
+      <w:lvlJc w:val="left"/>
+      <w:pPr>
+        <w:ind w:left="2160" w:hanging="360"/>
+      </w:pPr>
+      <w:rPr>
+        <w:rFonts w:ascii="Wingdings" w:hAnsi="Wingdings" w:hint="default"/>
+      </w:rPr>
+    </w:lvl>
+    <w:lvl w:ilvl="3" w:tplc="040C0001" w:tentative="1">
+      <w:start w:val="1"/>
+      <w:numFmt w:val="bullet"/>
+      <w:lvlText w:val=""/>
+      <w:lvlJc w:val="left"/>
+      <w:pPr>
+        <w:ind w:left="2880" w:hanging="360"/>
+      </w:pPr>
+      <w:rPr>
+        <w:rFonts w:ascii="Symbol" w:hAnsi="Symbol" w:hint="default"/>
+      </w:rPr>
+    </w:lvl>
+    <w:lvl w:ilvl="4" w:tplc="040C0003" w:tentative="1">
+      <w:start w:val="1"/>
+      <w:numFmt w:val="bullet"/>
+      <w:lvlText w:val="o"/>
+      <w:lvlJc w:val="left"/>
+      <w:pPr>
+        <w:ind w:left="3600" w:hanging="360"/>
+      </w:pPr>
+      <w:rPr>
+        <w:rFonts w:ascii="Courier New" w:hAnsi="Courier New" w:cs="Courier New" w:hint="default"/>
+      </w:rPr>
+    </w:lvl>
+    <w:lvl w:ilvl="5" w:tplc="040C0005" w:tentative="1">
+      <w:start w:val="1"/>
+      <w:numFmt w:val="bullet"/>
+      <w:lvlText w:val=""/>
+      <w:lvlJc w:val="left"/>
+      <w:pPr>
+        <w:ind w:left="4320" w:hanging="360"/>
+      </w:pPr>
+      <w:rPr>
+        <w:rFonts w:ascii="Wingdings" w:hAnsi="Wingdings" w:hint="default"/>
+      </w:rPr>
+    </w:lvl>
+    <w:lvl w:ilvl="6" w:tplc="040C0001" w:tentative="1">
+      <w:start w:val="1"/>
+      <w:numFmt w:val="bullet"/>
+      <w:lvlText w:val=""/>
+      <w:lvlJc w:val="left"/>
+      <w:pPr>
+        <w:ind w:left="5040" w:hanging="360"/>
+      </w:pPr>
+      <w:rPr>
+        <w:rFonts w:ascii="Symbol" w:hAnsi="Symbol" w:hint="default"/>
+      </w:rPr>
+    </w:lvl>
+    <w:lvl w:ilvl="7" w:tplc="040C0003" w:tentative="1">
+      <w:start w:val="1"/>
+      <w:numFmt w:val="bullet"/>
+      <w:lvlText w:val="o"/>
+      <w:lvlJc w:val="left"/>
+      <w:pPr>
+        <w:ind w:left="5760" w:hanging="360"/>
+      </w:pPr>
+      <w:rPr>
+        <w:rFonts w:ascii="Courier New" w:hAnsi="Courier New" w:cs="Courier New" w:hint="default"/>
+      </w:rPr>
+    </w:lvl>
+    <w:lvl w:ilvl="8" w:tplc="040C0005" w:tentative="1">
+      <w:start w:val="1"/>
+      <w:numFmt w:val="bullet"/>
+      <w:lvlText w:val=""/>
+      <w:lvlJc w:val="left"/>
+      <w:pPr>
+        <w:ind w:left="6480" w:hanging="360"/>
+      </w:pPr>
+      <w:rPr>
+        <w:rFonts w:ascii="Wingdings" w:hAnsi="Wingdings" w:hint="default"/>
+      </w:rPr>
+    </w:lvl>
+  </w:abstractNum>
   <w:num w:numId="1">
-    <w:abstractNumId w:val="2"/>
+    <w:abstractNumId w:val="3"/>
   </w:num>
   <w:num w:numId="2">
     <w:abstractNumId w:val="0"/>
   </w:num>
   <w:num w:numId="3">
+    <w:abstractNumId w:val="2"/>
+  </w:num>
+  <w:num w:numId="4">
+    <w:abstractNumId w:val="5"/>
+  </w:num>
+  <w:num w:numId="5">
     <w:abstractNumId w:val="1"/>
+  </w:num>
+  <w:num w:numId="6">
+    <w:abstractNumId w:val="4"/>
   </w:num>
 </w:numbering>
 </file>
@@ -6419,7 +7658,7 @@
 </file>
 
 <file path=customXml/itemProps1.xml><?xml version="1.0" encoding="utf-8"?>
-<ds:datastoreItem xmlns:ds="http://schemas.openxmlformats.org/officeDocument/2006/customXml" ds:itemID="{AFDBEC82-A279-48B8-AE93-5308B1C618CE}">
+<ds:datastoreItem xmlns:ds="http://schemas.openxmlformats.org/officeDocument/2006/customXml" ds:itemID="{2E91B7D1-26C0-40CB-BC65-F15336AF1535}">
   <ds:schemaRefs>
     <ds:schemaRef ds:uri="http://schemas.openxmlformats.org/officeDocument/2006/bibliography"/>
   </ds:schemaRefs>

</xml_diff>